<commit_message>
Minor changes to UR and Grad. Folder set-up
</commit_message>
<xml_diff>
--- a/2. Documents/2. SRD-SDD/Software Requirements Document - Connect4.docx
+++ b/2. Documents/2. SRD-SDD/Software Requirements Document - Connect4.docx
@@ -8,7 +8,7 @@
         <w:rPr>
           <w:sz w:val="32"/>
           <w:szCs w:val="32"/>
-          <w:lang w:val="en-US"/>
+          <w:lang w:val="bg-BG"/>
         </w:rPr>
       </w:pPr>
     </w:p>
@@ -1969,6 +1969,12 @@
           <w:noProof/>
           <w:lang w:val="en-GB"/>
         </w:rPr>
+      </w:r>
+      <w:r>
+        <w:rPr>
+          <w:noProof/>
+          <w:lang w:val="en-GB"/>
+        </w:rPr>
         <w:fldChar w:fldCharType="separate"/>
       </w:r>
       <w:r>
@@ -2054,6 +2060,12 @@
           <w:noProof/>
           <w:lang w:val="en-GB"/>
         </w:rPr>
+      </w:r>
+      <w:r>
+        <w:rPr>
+          <w:noProof/>
+          <w:lang w:val="en-GB"/>
+        </w:rPr>
         <w:fldChar w:fldCharType="separate"/>
       </w:r>
       <w:r>
@@ -2220,6 +2232,12 @@
           <w:lang w:val="en-GB"/>
         </w:rPr>
         <w:instrText xml:space="preserve"> PAGEREF _Toc67057764 \h </w:instrText>
+      </w:r>
+      <w:r>
+        <w:rPr>
+          <w:noProof/>
+          <w:lang w:val="en-GB"/>
+        </w:rPr>
       </w:r>
       <w:r>
         <w:rPr>
@@ -3839,7 +3857,25 @@
                 <w:szCs w:val="18"/>
                 <w:lang w:val="en-GB" w:eastAsia="nl-NL"/>
               </w:rPr>
-              <w:t>s shall be sorted and returned to their belonging base.</w:t>
+              <w:t>s shall be sorted and returned to their belonging base</w:t>
+            </w:r>
+            <w:r>
+              <w:rPr>
+                <w:rFonts w:ascii="Georgia" w:hAnsi="Georgia"/>
+                <w:sz w:val="18"/>
+                <w:szCs w:val="18"/>
+                <w:lang w:val="en-GB" w:eastAsia="nl-NL"/>
+              </w:rPr>
+              <w:t xml:space="preserve"> – on the user side</w:t>
+            </w:r>
+            <w:r>
+              <w:rPr>
+                <w:rFonts w:ascii="Georgia" w:hAnsi="Georgia"/>
+                <w:sz w:val="18"/>
+                <w:szCs w:val="18"/>
+                <w:lang w:val="en-GB" w:eastAsia="nl-NL"/>
+              </w:rPr>
+              <w:t>.</w:t>
             </w:r>
           </w:p>
         </w:tc>
@@ -4868,7 +4904,7 @@
       <w:pPr>
         <w:pStyle w:val="ListParagraph"/>
         <w:numPr>
-          <w:ilvl w:val="0"/>
+          <w:ilvl w:val="1"/>
           <w:numId w:val="41"/>
         </w:numPr>
         <w:rPr>
@@ -4879,19 +4915,43 @@
         <w:rPr>
           <w:lang w:val="en-US"/>
         </w:rPr>
-        <w:t>End</w:t>
-      </w:r>
-      <w:r>
+        <w:t>Vacuum Pump</w:t>
+      </w:r>
+    </w:p>
+    <w:p>
+      <w:pPr>
+        <w:pStyle w:val="ListParagraph"/>
+        <w:numPr>
+          <w:ilvl w:val="1"/>
+          <w:numId w:val="41"/>
+        </w:numPr>
         <w:rPr>
           <w:lang w:val="en-US"/>
         </w:rPr>
-        <w:t>-</w:t>
-      </w:r>
+      </w:pPr>
       <w:r>
         <w:rPr>
           <w:lang w:val="en-US"/>
         </w:rPr>
-        <w:t>switches</w:t>
+        <w:t>Vacuum Sensor</w:t>
+      </w:r>
+    </w:p>
+    <w:p>
+      <w:pPr>
+        <w:pStyle w:val="ListParagraph"/>
+        <w:numPr>
+          <w:ilvl w:val="1"/>
+          <w:numId w:val="41"/>
+        </w:numPr>
+        <w:rPr>
+          <w:lang w:val="en-US"/>
+        </w:rPr>
+      </w:pPr>
+      <w:r>
+        <w:rPr>
+          <w:lang w:val="en-US"/>
+        </w:rPr>
+        <w:t>Vacuum Valve</w:t>
       </w:r>
     </w:p>
     <w:p>
@@ -4909,7 +4969,7 @@
         <w:rPr>
           <w:lang w:val="en-US"/>
         </w:rPr>
-        <w:t>Home</w:t>
+        <w:t>End</w:t>
       </w:r>
       <w:r>
         <w:rPr>
@@ -4939,7 +4999,19 @@
         <w:rPr>
           <w:lang w:val="en-US"/>
         </w:rPr>
-        <w:t>Encoder readout</w:t>
+        <w:t>Home</w:t>
+      </w:r>
+      <w:r>
+        <w:rPr>
+          <w:lang w:val="en-US"/>
+        </w:rPr>
+        <w:t>-</w:t>
+      </w:r>
+      <w:r>
+        <w:rPr>
+          <w:lang w:val="en-US"/>
+        </w:rPr>
+        <w:t>switches</w:t>
       </w:r>
     </w:p>
     <w:p>
@@ -4957,7 +5029,7 @@
         <w:rPr>
           <w:lang w:val="en-US"/>
         </w:rPr>
-        <w:t>PID calculations</w:t>
+        <w:t>Encoder readout</w:t>
       </w:r>
     </w:p>
     <w:p>
@@ -4975,6 +5047,24 @@
         <w:rPr>
           <w:lang w:val="en-US"/>
         </w:rPr>
+        <w:t>PID calculations</w:t>
+      </w:r>
+    </w:p>
+    <w:p>
+      <w:pPr>
+        <w:pStyle w:val="ListParagraph"/>
+        <w:numPr>
+          <w:ilvl w:val="0"/>
+          <w:numId w:val="41"/>
+        </w:numPr>
+        <w:rPr>
+          <w:lang w:val="en-US"/>
+        </w:rPr>
+      </w:pPr>
+      <w:r>
+        <w:rPr>
+          <w:lang w:val="en-US"/>
+        </w:rPr>
         <w:t>Motor control</w:t>
       </w:r>
     </w:p>
@@ -5097,13 +5187,7 @@
         <w:rPr>
           <w:lang w:val="en-US"/>
         </w:rPr>
-        <w:t>Software-driven m</w:t>
-      </w:r>
-      <w:r>
-        <w:rPr>
-          <w:lang w:val="en-US"/>
-        </w:rPr>
-        <w:t>ovements</w:t>
+        <w:t>Software-driven movements</w:t>
       </w:r>
     </w:p>
     <w:p>
@@ -5169,7 +5253,43 @@
         <w:rPr>
           <w:lang w:val="en-US"/>
         </w:rPr>
-        <w:t>Multiple tokens at one in different columns</w:t>
+        <w:t>Single</w:t>
+      </w:r>
+      <w:r>
+        <w:rPr>
+          <w:lang w:val="en-US"/>
+        </w:rPr>
+        <w:t xml:space="preserve"> tokens at on</w:t>
+      </w:r>
+      <w:r>
+        <w:rPr>
+          <w:lang w:val="en-US"/>
+        </w:rPr>
+        <w:t>c</w:t>
+      </w:r>
+      <w:r>
+        <w:rPr>
+          <w:lang w:val="en-US"/>
+        </w:rPr>
+        <w:t>e in different columns</w:t>
+      </w:r>
+    </w:p>
+    <w:p>
+      <w:pPr>
+        <w:pStyle w:val="ListParagraph"/>
+        <w:numPr>
+          <w:ilvl w:val="1"/>
+          <w:numId w:val="41"/>
+        </w:numPr>
+        <w:rPr>
+          <w:lang w:val="en-US"/>
+        </w:rPr>
+      </w:pPr>
+      <w:r>
+        <w:rPr>
+          <w:lang w:val="en-US"/>
+        </w:rPr>
+        <w:t>Multiple tokens at once in different columns</w:t>
       </w:r>
     </w:p>
     <w:p>
@@ -13435,6 +13555,7 @@
     <w:rsid w:val="009268E7"/>
     <w:rsid w:val="009A5B9E"/>
     <w:rsid w:val="00B54CA0"/>
+    <w:rsid w:val="00C4378F"/>
     <w:rsid w:val="00DE3D2F"/>
     <w:rsid w:val="00E04C5A"/>
     <w:rsid w:val="00EE013D"/>
@@ -14240,16 +14361,15 @@
 </file>
 
 <file path=customXml/item2.xml><?xml version="1.0" encoding="utf-8"?>
-<b:Sources xmlns:b="http://schemas.openxmlformats.org/officeDocument/2006/bibliography" xmlns="http://schemas.openxmlformats.org/officeDocument/2006/bibliography" SelectedStyle="\APA.XSL" StyleName="APA"/>
+<?mso-contentType ?>
+<FormTemplates xmlns="http://schemas.microsoft.com/sharepoint/v3/contenttype/forms">
+  <Display>DocumentLibraryForm</Display>
+  <Edit>DocumentLibraryForm</Edit>
+  <New>DocumentLibraryForm</New>
+</FormTemplates>
 </file>
 
 <file path=customXml/item3.xml><?xml version="1.0" encoding="utf-8"?>
-<p:properties xmlns:p="http://schemas.microsoft.com/office/2006/metadata/properties" xmlns:xsi="http://www.w3.org/2001/XMLSchema-instance" xmlns:pc="http://schemas.microsoft.com/office/infopath/2007/PartnerControls">
-  <documentManagement/>
-</p:properties>
-</file>
-
-<file path=customXml/item4.xml><?xml version="1.0" encoding="utf-8"?>
 <ct:contentTypeSchema xmlns:ct="http://schemas.microsoft.com/office/2006/metadata/contentType" xmlns:ma="http://schemas.microsoft.com/office/2006/metadata/properties/metaAttributes" ct:_="" ma:_="" ma:contentTypeName="Document" ma:contentTypeID="0x0101004362C20BF59434498D9EFC0A523C2A8E" ma:contentTypeVersion="13" ma:contentTypeDescription="Een nieuw document maken." ma:contentTypeScope="" ma:versionID="3cbef5007cbd2db1db7d1e732b875b9f">
   <xsd:schema xmlns:xsd="http://www.w3.org/2001/XMLSchema" xmlns:xs="http://www.w3.org/2001/XMLSchema" xmlns:p="http://schemas.microsoft.com/office/2006/metadata/properties" xmlns:ns3="c63d1281-11a5-4582-8d56-a7a97825f833" xmlns:ns4="dd87a025-2800-495d-893a-5b07e9d03faa" targetNamespace="http://schemas.microsoft.com/office/2006/metadata/properties" ma:root="true" ma:fieldsID="0e44c6196db9c9e448b10b767f3759aa" ns3:_="" ns4:_="">
     <xsd:import namespace="c63d1281-11a5-4582-8d56-a7a97825f833"/>
@@ -14472,13 +14592,14 @@
 </ct:contentTypeSchema>
 </file>
 
+<file path=customXml/item4.xml><?xml version="1.0" encoding="utf-8"?>
+<p:properties xmlns:p="http://schemas.microsoft.com/office/2006/metadata/properties" xmlns:xsi="http://www.w3.org/2001/XMLSchema-instance" xmlns:pc="http://schemas.microsoft.com/office/infopath/2007/PartnerControls">
+  <documentManagement/>
+</p:properties>
+</file>
+
 <file path=customXml/item5.xml><?xml version="1.0" encoding="utf-8"?>
-<?mso-contentType ?>
-<FormTemplates xmlns="http://schemas.microsoft.com/sharepoint/v3/contenttype/forms">
-  <Display>DocumentLibraryForm</Display>
-  <Edit>DocumentLibraryForm</Edit>
-  <New>DocumentLibraryForm</New>
-</FormTemplates>
+<b:Sources xmlns:b="http://schemas.openxmlformats.org/officeDocument/2006/bibliography" xmlns="http://schemas.openxmlformats.org/officeDocument/2006/bibliography" SelectedStyle="\APA.XSL" StyleName="APA"/>
 </file>
 
 <file path=customXml/itemProps1.xml><?xml version="1.0" encoding="utf-8"?>
@@ -14490,23 +14611,14 @@
 </file>
 
 <file path=customXml/itemProps2.xml><?xml version="1.0" encoding="utf-8"?>
-<ds:datastoreItem xmlns:ds="http://schemas.openxmlformats.org/officeDocument/2006/customXml" ds:itemID="{092B482A-8E7A-4037-B9C6-41004BA15886}">
+<ds:datastoreItem xmlns:ds="http://schemas.openxmlformats.org/officeDocument/2006/customXml" ds:itemID="{182D1BB3-DE3F-41DB-A9B6-15872521E259}">
   <ds:schemaRefs>
-    <ds:schemaRef ds:uri="http://schemas.openxmlformats.org/officeDocument/2006/bibliography"/>
+    <ds:schemaRef ds:uri="http://schemas.microsoft.com/sharepoint/v3/contenttype/forms"/>
   </ds:schemaRefs>
 </ds:datastoreItem>
 </file>
 
 <file path=customXml/itemProps3.xml><?xml version="1.0" encoding="utf-8"?>
-<ds:datastoreItem xmlns:ds="http://schemas.openxmlformats.org/officeDocument/2006/customXml" ds:itemID="{FA61ED45-4914-4C56-B26C-745F19EE4EA1}">
-  <ds:schemaRefs>
-    <ds:schemaRef ds:uri="http://schemas.microsoft.com/office/2006/metadata/properties"/>
-    <ds:schemaRef ds:uri="http://schemas.microsoft.com/office/infopath/2007/PartnerControls"/>
-  </ds:schemaRefs>
-</ds:datastoreItem>
-</file>
-
-<file path=customXml/itemProps4.xml><?xml version="1.0" encoding="utf-8"?>
 <ds:datastoreItem xmlns:ds="http://schemas.openxmlformats.org/officeDocument/2006/customXml" ds:itemID="{D23E4978-CE35-489A-99FF-E2831607D8B0}">
   <ds:schemaRefs>
     <ds:schemaRef ds:uri="http://schemas.microsoft.com/office/2006/metadata/contentType"/>
@@ -14525,10 +14637,19 @@
 </ds:datastoreItem>
 </file>
 
+<file path=customXml/itemProps4.xml><?xml version="1.0" encoding="utf-8"?>
+<ds:datastoreItem xmlns:ds="http://schemas.openxmlformats.org/officeDocument/2006/customXml" ds:itemID="{FA61ED45-4914-4C56-B26C-745F19EE4EA1}">
+  <ds:schemaRefs>
+    <ds:schemaRef ds:uri="http://schemas.microsoft.com/office/2006/metadata/properties"/>
+    <ds:schemaRef ds:uri="http://schemas.microsoft.com/office/infopath/2007/PartnerControls"/>
+  </ds:schemaRefs>
+</ds:datastoreItem>
+</file>
+
 <file path=customXml/itemProps5.xml><?xml version="1.0" encoding="utf-8"?>
-<ds:datastoreItem xmlns:ds="http://schemas.openxmlformats.org/officeDocument/2006/customXml" ds:itemID="{182D1BB3-DE3F-41DB-A9B6-15872521E259}">
+<ds:datastoreItem xmlns:ds="http://schemas.openxmlformats.org/officeDocument/2006/customXml" ds:itemID="{092B482A-8E7A-4037-B9C6-41004BA15886}">
   <ds:schemaRefs>
-    <ds:schemaRef ds:uri="http://schemas.microsoft.com/sharepoint/v3/contenttype/forms"/>
+    <ds:schemaRef ds:uri="http://schemas.openxmlformats.org/officeDocument/2006/bibliography"/>
   </ds:schemaRefs>
 </ds:datastoreItem>
 </file>
</xml_diff>

<commit_message>
various updates on reports and figures
</commit_message>
<xml_diff>
--- a/2. Documents/2. SRD-SDD/Software Requirements Document - Connect4.docx
+++ b/2. Documents/2. SRD-SDD/Software Requirements Document - Connect4.docx
@@ -791,6 +791,14 @@
                 <w:lang w:val="en-GB"/>
               </w:rPr>
             </w:pPr>
+            <w:r>
+              <w:rPr>
+                <w:sz w:val="18"/>
+                <w:szCs w:val="18"/>
+                <w:lang w:val="en-GB"/>
+              </w:rPr>
+              <w:t>06-03</w:t>
+            </w:r>
           </w:p>
         </w:tc>
         <w:tc>
@@ -862,9 +870,25 @@
               <w:rPr>
                 <w:sz w:val="18"/>
                 <w:szCs w:val="18"/>
-                <w:lang w:val="en-GB"/>
+                <w:lang w:val="en-US"/>
               </w:rPr>
             </w:pPr>
+            <w:r>
+              <w:rPr>
+                <w:sz w:val="18"/>
+                <w:szCs w:val="18"/>
+                <w:lang w:val="bg-BG"/>
+              </w:rPr>
+              <w:t>0</w:t>
+            </w:r>
+            <w:r>
+              <w:rPr>
+                <w:sz w:val="18"/>
+                <w:szCs w:val="18"/>
+                <w:lang w:val="en-US"/>
+              </w:rPr>
+              <w:t>.2</w:t>
+            </w:r>
           </w:p>
         </w:tc>
         <w:tc>
@@ -881,6 +905,14 @@
                 <w:lang w:val="en-GB"/>
               </w:rPr>
             </w:pPr>
+            <w:r>
+              <w:rPr>
+                <w:sz w:val="18"/>
+                <w:szCs w:val="18"/>
+                <w:lang w:val="en-GB"/>
+              </w:rPr>
+              <w:t>16-03</w:t>
+            </w:r>
           </w:p>
         </w:tc>
         <w:tc>
@@ -929,6 +961,123 @@
                 <w:lang w:val="en-GB"/>
               </w:rPr>
             </w:pPr>
+            <w:r>
+              <w:rPr>
+                <w:sz w:val="18"/>
+                <w:szCs w:val="18"/>
+                <w:lang w:val="en-GB"/>
+              </w:rPr>
+              <w:t>Revision with Michael</w:t>
+            </w:r>
+          </w:p>
+        </w:tc>
+      </w:tr>
+      <w:tr>
+        <w:trPr>
+          <w:cnfStyle w:val="000000100000" w:firstRow="0" w:lastRow="0" w:firstColumn="0" w:lastColumn="0" w:oddVBand="0" w:evenVBand="0" w:oddHBand="1" w:evenHBand="0" w:firstRowFirstColumn="0" w:firstRowLastColumn="0" w:lastRowFirstColumn="0" w:lastRowLastColumn="0"/>
+        </w:trPr>
+        <w:tc>
+          <w:tcPr>
+            <w:tcW w:w="958" w:type="dxa"/>
+          </w:tcPr>
+          <w:p>
+            <w:pPr>
+              <w:widowControl/>
+              <w:spacing w:line="240" w:lineRule="auto"/>
+              <w:rPr>
+                <w:sz w:val="18"/>
+                <w:szCs w:val="18"/>
+                <w:lang w:val="en-US"/>
+              </w:rPr>
+            </w:pPr>
+            <w:r>
+              <w:rPr>
+                <w:sz w:val="18"/>
+                <w:szCs w:val="18"/>
+                <w:lang w:val="en-US"/>
+              </w:rPr>
+              <w:t>0.3</w:t>
+            </w:r>
+          </w:p>
+        </w:tc>
+        <w:tc>
+          <w:tcPr>
+            <w:tcW w:w="1441" w:type="dxa"/>
+          </w:tcPr>
+          <w:p>
+            <w:pPr>
+              <w:widowControl/>
+              <w:spacing w:line="240" w:lineRule="auto"/>
+              <w:rPr>
+                <w:sz w:val="18"/>
+                <w:szCs w:val="18"/>
+                <w:lang w:val="en-GB"/>
+              </w:rPr>
+            </w:pPr>
+            <w:r>
+              <w:rPr>
+                <w:sz w:val="18"/>
+                <w:szCs w:val="18"/>
+                <w:lang w:val="en-GB"/>
+              </w:rPr>
+              <w:t>20-03</w:t>
+            </w:r>
+          </w:p>
+        </w:tc>
+        <w:tc>
+          <w:tcPr>
+            <w:tcW w:w="1164" w:type="dxa"/>
+          </w:tcPr>
+          <w:p>
+            <w:pPr>
+              <w:widowControl/>
+              <w:spacing w:line="240" w:lineRule="auto"/>
+              <w:rPr>
+                <w:sz w:val="18"/>
+                <w:szCs w:val="18"/>
+                <w:lang w:val="en-GB"/>
+              </w:rPr>
+            </w:pPr>
+          </w:p>
+        </w:tc>
+        <w:tc>
+          <w:tcPr>
+            <w:tcW w:w="2102" w:type="dxa"/>
+          </w:tcPr>
+          <w:p>
+            <w:pPr>
+              <w:widowControl/>
+              <w:spacing w:line="240" w:lineRule="auto"/>
+              <w:rPr>
+                <w:sz w:val="18"/>
+                <w:szCs w:val="18"/>
+                <w:lang w:val="en-GB"/>
+              </w:rPr>
+            </w:pPr>
+          </w:p>
+        </w:tc>
+        <w:tc>
+          <w:tcPr>
+            <w:tcW w:w="3351" w:type="dxa"/>
+          </w:tcPr>
+          <w:p>
+            <w:pPr>
+              <w:widowControl/>
+              <w:spacing w:line="240" w:lineRule="auto"/>
+              <w:rPr>
+                <w:sz w:val="18"/>
+                <w:szCs w:val="18"/>
+                <w:lang w:val="en-GB"/>
+              </w:rPr>
+            </w:pPr>
+            <w:r>
+              <w:rPr>
+                <w:sz w:val="18"/>
+                <w:szCs w:val="18"/>
+                <w:lang w:val="en-GB"/>
+              </w:rPr>
+              <w:t>Revision with Gwen</w:t>
+            </w:r>
           </w:p>
         </w:tc>
       </w:tr>
@@ -2720,6 +2869,7 @@
         </w:rPr>
       </w:pPr>
       <w:bookmarkStart w:id="4" w:name="_Toc67057760"/>
+      <w:commentRangeStart w:id="5"/>
       <w:r>
         <w:rPr>
           <w:lang w:val="en-GB" w:eastAsia="nl-NL"/>
@@ -2735,6 +2885,14 @@
         <w:t xml:space="preserve"> </w:t>
       </w:r>
       <w:bookmarkEnd w:id="1"/>
+      <w:commentRangeEnd w:id="5"/>
+      <w:r>
+        <w:rPr>
+          <w:rStyle w:val="CommentReference"/>
+          <w:b w:val="0"/>
+        </w:rPr>
+        <w:commentReference w:id="5"/>
+      </w:r>
     </w:p>
     <w:p>
       <w:pPr>
@@ -2818,9 +2976,9 @@
       </w:tblPr>
       <w:tblGrid>
         <w:gridCol w:w="730"/>
-        <w:gridCol w:w="3943"/>
-        <w:gridCol w:w="3547"/>
-        <w:gridCol w:w="1414"/>
+        <w:gridCol w:w="4227"/>
+        <w:gridCol w:w="3396"/>
+        <w:gridCol w:w="1281"/>
       </w:tblGrid>
       <w:tr>
         <w:trPr>
@@ -2835,17 +2993,17 @@
             <w:pPr>
               <w:rPr>
                 <w:rFonts w:ascii="Georgia" w:hAnsi="Georgia"/>
-                <w:sz w:val="18"/>
-                <w:szCs w:val="18"/>
+                <w:sz w:val="24"/>
+                <w:szCs w:val="24"/>
                 <w:lang w:val="en-GB" w:eastAsia="nl-NL"/>
               </w:rPr>
             </w:pPr>
-            <w:bookmarkStart w:id="5" w:name="_Hlk129180206"/>
+            <w:bookmarkStart w:id="6" w:name="_Hlk129180206"/>
             <w:r>
               <w:rPr>
                 <w:rFonts w:ascii="Georgia" w:hAnsi="Georgia"/>
-                <w:sz w:val="18"/>
-                <w:szCs w:val="18"/>
+                <w:sz w:val="24"/>
+                <w:szCs w:val="24"/>
                 <w:lang w:val="en-GB" w:eastAsia="nl-NL"/>
               </w:rPr>
               <w:t>ID</w:t>
@@ -2854,23 +3012,23 @@
         </w:tc>
         <w:tc>
           <w:tcPr>
-            <w:tcW w:w="3943" w:type="dxa"/>
+            <w:tcW w:w="4227" w:type="dxa"/>
           </w:tcPr>
           <w:p>
             <w:pPr>
               <w:cnfStyle w:val="100000000000" w:firstRow="1" w:lastRow="0" w:firstColumn="0" w:lastColumn="0" w:oddVBand="0" w:evenVBand="0" w:oddHBand="0" w:evenHBand="0" w:firstRowFirstColumn="0" w:firstRowLastColumn="0" w:lastRowFirstColumn="0" w:lastRowLastColumn="0"/>
               <w:rPr>
                 <w:rFonts w:ascii="Georgia" w:hAnsi="Georgia"/>
-                <w:sz w:val="18"/>
-                <w:szCs w:val="18"/>
+                <w:sz w:val="24"/>
+                <w:szCs w:val="24"/>
                 <w:lang w:val="en-GB" w:eastAsia="nl-NL"/>
               </w:rPr>
             </w:pPr>
             <w:r>
               <w:rPr>
                 <w:rFonts w:ascii="Georgia" w:hAnsi="Georgia"/>
-                <w:sz w:val="18"/>
-                <w:szCs w:val="18"/>
+                <w:sz w:val="24"/>
+                <w:szCs w:val="24"/>
                 <w:lang w:val="en-GB" w:eastAsia="nl-NL"/>
               </w:rPr>
               <w:t>Requirement</w:t>
@@ -2879,48 +3037,57 @@
         </w:tc>
         <w:tc>
           <w:tcPr>
-            <w:tcW w:w="3547" w:type="dxa"/>
+            <w:tcW w:w="3396" w:type="dxa"/>
           </w:tcPr>
           <w:p>
             <w:pPr>
               <w:cnfStyle w:val="100000000000" w:firstRow="1" w:lastRow="0" w:firstColumn="0" w:lastColumn="0" w:oddVBand="0" w:evenVBand="0" w:oddHBand="0" w:evenHBand="0" w:firstRowFirstColumn="0" w:firstRowLastColumn="0" w:lastRowFirstColumn="0" w:lastRowLastColumn="0"/>
               <w:rPr>
                 <w:rFonts w:ascii="Georgia" w:hAnsi="Georgia"/>
-                <w:sz w:val="18"/>
-                <w:szCs w:val="18"/>
+                <w:sz w:val="24"/>
+                <w:szCs w:val="24"/>
                 <w:lang w:val="en-GB" w:eastAsia="nl-NL"/>
               </w:rPr>
             </w:pPr>
             <w:r>
               <w:rPr>
                 <w:rFonts w:ascii="Georgia" w:hAnsi="Georgia"/>
-                <w:sz w:val="18"/>
-                <w:szCs w:val="18"/>
+                <w:sz w:val="24"/>
+                <w:szCs w:val="24"/>
                 <w:lang w:val="en-GB" w:eastAsia="nl-NL"/>
               </w:rPr>
-              <w:t>Description / explanation</w:t>
+              <w:t>E</w:t>
+            </w:r>
+            <w:r>
+              <w:rPr>
+                <w:rFonts w:ascii="Georgia" w:hAnsi="Georgia"/>
+                <w:sz w:val="24"/>
+                <w:szCs w:val="24"/>
+                <w:lang w:val="en-GB" w:eastAsia="nl-NL"/>
+              </w:rPr>
+              <w:t>xplanation</w:t>
             </w:r>
           </w:p>
         </w:tc>
         <w:tc>
           <w:tcPr>
-            <w:tcW w:w="1414" w:type="dxa"/>
+            <w:tcW w:w="1281" w:type="dxa"/>
           </w:tcPr>
           <w:p>
             <w:pPr>
               <w:cnfStyle w:val="100000000000" w:firstRow="1" w:lastRow="0" w:firstColumn="0" w:lastColumn="0" w:oddVBand="0" w:evenVBand="0" w:oddHBand="0" w:evenHBand="0" w:firstRowFirstColumn="0" w:firstRowLastColumn="0" w:lastRowFirstColumn="0" w:lastRowLastColumn="0"/>
               <w:rPr>
                 <w:rFonts w:ascii="Georgia" w:hAnsi="Georgia"/>
-                <w:sz w:val="18"/>
-                <w:szCs w:val="18"/>
+                <w:sz w:val="24"/>
+                <w:szCs w:val="24"/>
                 <w:lang w:val="en-GB" w:eastAsia="nl-NL"/>
               </w:rPr>
             </w:pPr>
             <w:r>
               <w:rPr>
                 <w:rFonts w:ascii="Georgia" w:hAnsi="Georgia"/>
-                <w:sz w:val="18"/>
-                <w:szCs w:val="18"/>
+                <w:sz w:val="24"/>
+                <w:szCs w:val="24"/>
                 <w:lang w:val="en-GB" w:eastAsia="nl-NL"/>
               </w:rPr>
               <w:t>Priority</w:t>
@@ -2951,29 +3118,25 @@
                 <w:lang w:val="en-GB" w:eastAsia="nl-NL"/>
               </w:rPr>
             </w:pPr>
-            <w:bookmarkStart w:id="6" w:name="_Ref30685005"/>
+            <w:bookmarkStart w:id="7" w:name="_Ref30685005"/>
           </w:p>
         </w:tc>
-        <w:bookmarkEnd w:id="6"/>
+        <w:bookmarkEnd w:id="7"/>
         <w:tc>
           <w:tcPr>
-            <w:tcW w:w="3943" w:type="dxa"/>
+            <w:tcW w:w="4227" w:type="dxa"/>
           </w:tcPr>
           <w:p>
             <w:pPr>
               <w:cnfStyle w:val="000000100000" w:firstRow="0" w:lastRow="0" w:firstColumn="0" w:lastColumn="0" w:oddVBand="0" w:evenVBand="0" w:oddHBand="1" w:evenHBand="0" w:firstRowFirstColumn="0" w:firstRowLastColumn="0" w:lastRowFirstColumn="0" w:lastRowLastColumn="0"/>
               <w:rPr>
                 <w:rFonts w:ascii="Georgia" w:hAnsi="Georgia"/>
-                <w:sz w:val="18"/>
-                <w:szCs w:val="18"/>
                 <w:lang w:val="en-GB" w:eastAsia="nl-NL"/>
               </w:rPr>
             </w:pPr>
             <w:r>
               <w:rPr>
                 <w:rFonts w:ascii="Georgia" w:hAnsi="Georgia"/>
-                <w:sz w:val="18"/>
-                <w:szCs w:val="18"/>
                 <w:lang w:val="en-GB" w:eastAsia="nl-NL"/>
               </w:rPr>
               <w:t xml:space="preserve">The user should be able to start and play a game of </w:t>
@@ -2981,8 +3144,6 @@
             <w:r>
               <w:rPr>
                 <w:rFonts w:ascii="Georgia" w:hAnsi="Georgia"/>
-                <w:sz w:val="18"/>
-                <w:szCs w:val="18"/>
                 <w:lang w:val="en-GB" w:eastAsia="nl-NL"/>
               </w:rPr>
               <w:t>Connect-4</w:t>
@@ -2990,8 +3151,6 @@
             <w:r>
               <w:rPr>
                 <w:rFonts w:ascii="Georgia" w:hAnsi="Georgia"/>
-                <w:sz w:val="18"/>
-                <w:szCs w:val="18"/>
                 <w:lang w:val="en-GB" w:eastAsia="nl-NL"/>
               </w:rPr>
               <w:t xml:space="preserve"> against the robotized opponent without operator intervention.</w:t>
@@ -3000,15 +3159,13 @@
         </w:tc>
         <w:tc>
           <w:tcPr>
-            <w:tcW w:w="3547" w:type="dxa"/>
+            <w:tcW w:w="3396" w:type="dxa"/>
           </w:tcPr>
           <w:p>
             <w:pPr>
               <w:cnfStyle w:val="000000100000" w:firstRow="0" w:lastRow="0" w:firstColumn="0" w:lastColumn="0" w:oddVBand="0" w:evenVBand="0" w:oddHBand="1" w:evenHBand="0" w:firstRowFirstColumn="0" w:firstRowLastColumn="0" w:lastRowFirstColumn="0" w:lastRowLastColumn="0"/>
               <w:rPr>
                 <w:rFonts w:ascii="Georgia" w:hAnsi="Georgia"/>
-                <w:sz w:val="18"/>
-                <w:szCs w:val="18"/>
                 <w:lang w:val="en-GB" w:eastAsia="nl-NL"/>
               </w:rPr>
             </w:pPr>
@@ -3016,23 +3173,19 @@
         </w:tc>
         <w:tc>
           <w:tcPr>
-            <w:tcW w:w="1414" w:type="dxa"/>
+            <w:tcW w:w="1281" w:type="dxa"/>
           </w:tcPr>
           <w:p>
             <w:pPr>
               <w:cnfStyle w:val="000000100000" w:firstRow="0" w:lastRow="0" w:firstColumn="0" w:lastColumn="0" w:oddVBand="0" w:evenVBand="0" w:oddHBand="1" w:evenHBand="0" w:firstRowFirstColumn="0" w:firstRowLastColumn="0" w:lastRowFirstColumn="0" w:lastRowLastColumn="0"/>
               <w:rPr>
                 <w:rFonts w:ascii="Georgia" w:hAnsi="Georgia"/>
-                <w:sz w:val="18"/>
-                <w:szCs w:val="18"/>
                 <w:lang w:val="en-GB" w:eastAsia="nl-NL"/>
               </w:rPr>
             </w:pPr>
             <w:r>
               <w:rPr>
                 <w:rFonts w:ascii="Georgia" w:hAnsi="Georgia"/>
-                <w:sz w:val="18"/>
-                <w:szCs w:val="18"/>
                 <w:lang w:val="en-US" w:eastAsia="nl-NL"/>
               </w:rPr>
               <w:t>Must</w:t>
@@ -3064,23 +3217,19 @@
         </w:tc>
         <w:tc>
           <w:tcPr>
-            <w:tcW w:w="3943" w:type="dxa"/>
+            <w:tcW w:w="4227" w:type="dxa"/>
           </w:tcPr>
           <w:p>
             <w:pPr>
               <w:cnfStyle w:val="000000000000" w:firstRow="0" w:lastRow="0" w:firstColumn="0" w:lastColumn="0" w:oddVBand="0" w:evenVBand="0" w:oddHBand="0" w:evenHBand="0" w:firstRowFirstColumn="0" w:firstRowLastColumn="0" w:lastRowFirstColumn="0" w:lastRowLastColumn="0"/>
               <w:rPr>
                 <w:rFonts w:ascii="Georgia" w:hAnsi="Georgia"/>
-                <w:sz w:val="18"/>
-                <w:szCs w:val="18"/>
                 <w:lang w:val="en-GB" w:eastAsia="nl-NL"/>
               </w:rPr>
             </w:pPr>
             <w:r>
               <w:rPr>
                 <w:rFonts w:ascii="Georgia" w:hAnsi="Georgia"/>
-                <w:sz w:val="18"/>
-                <w:szCs w:val="18"/>
                 <w:lang w:val="en-GB" w:eastAsia="nl-NL"/>
               </w:rPr>
               <w:t>The user shall be notified when the game ends.</w:t>
@@ -3089,23 +3238,19 @@
         </w:tc>
         <w:tc>
           <w:tcPr>
-            <w:tcW w:w="3547" w:type="dxa"/>
+            <w:tcW w:w="3396" w:type="dxa"/>
           </w:tcPr>
           <w:p>
             <w:pPr>
               <w:cnfStyle w:val="000000000000" w:firstRow="0" w:lastRow="0" w:firstColumn="0" w:lastColumn="0" w:oddVBand="0" w:evenVBand="0" w:oddHBand="0" w:evenHBand="0" w:firstRowFirstColumn="0" w:firstRowLastColumn="0" w:lastRowFirstColumn="0" w:lastRowLastColumn="0"/>
               <w:rPr>
                 <w:rFonts w:ascii="Georgia" w:hAnsi="Georgia"/>
-                <w:sz w:val="18"/>
-                <w:szCs w:val="18"/>
                 <w:lang w:val="en-GB" w:eastAsia="nl-NL"/>
               </w:rPr>
             </w:pPr>
             <w:r>
               <w:rPr>
                 <w:rFonts w:ascii="Georgia" w:hAnsi="Georgia"/>
-                <w:sz w:val="18"/>
-                <w:szCs w:val="18"/>
                 <w:lang w:val="en-GB" w:eastAsia="nl-NL"/>
               </w:rPr>
               <w:t xml:space="preserve">The system </w:t>
@@ -3113,8 +3258,6 @@
             <w:r>
               <w:rPr>
                 <w:rFonts w:ascii="Georgia" w:hAnsi="Georgia"/>
-                <w:sz w:val="18"/>
-                <w:szCs w:val="18"/>
                 <w:lang w:val="en-GB" w:eastAsia="nl-NL"/>
               </w:rPr>
               <w:t>could</w:t>
@@ -3122,35 +3265,13 @@
             <w:r>
               <w:rPr>
                 <w:rFonts w:ascii="Georgia" w:hAnsi="Georgia"/>
-                <w:sz w:val="18"/>
-                <w:szCs w:val="18"/>
                 <w:lang w:val="en-GB" w:eastAsia="nl-NL"/>
               </w:rPr>
-              <w:t xml:space="preserve"> communicate somehow who won (sounds, visual, giving a </w:t>
+              <w:t xml:space="preserve"> communicate somehow who won (sounds, visual, giving a token).</w:t>
             </w:r>
             <w:r>
               <w:rPr>
                 <w:rFonts w:ascii="Georgia" w:hAnsi="Georgia"/>
-                <w:sz w:val="18"/>
-                <w:szCs w:val="18"/>
-                <w:lang w:val="en-GB" w:eastAsia="nl-NL"/>
-              </w:rPr>
-              <w:t>token</w:t>
-            </w:r>
-            <w:r>
-              <w:rPr>
-                <w:rFonts w:ascii="Georgia" w:hAnsi="Georgia"/>
-                <w:sz w:val="18"/>
-                <w:szCs w:val="18"/>
-                <w:lang w:val="en-GB" w:eastAsia="nl-NL"/>
-              </w:rPr>
-              <w:t>).</w:t>
-            </w:r>
-            <w:r>
-              <w:rPr>
-                <w:rFonts w:ascii="Georgia" w:hAnsi="Georgia"/>
-                <w:sz w:val="18"/>
-                <w:szCs w:val="18"/>
                 <w:lang w:val="en-GB" w:eastAsia="nl-NL"/>
               </w:rPr>
               <w:br/>
@@ -3160,34 +3281,33 @@
         </w:tc>
         <w:tc>
           <w:tcPr>
-            <w:tcW w:w="1414" w:type="dxa"/>
+            <w:tcW w:w="1281" w:type="dxa"/>
           </w:tcPr>
           <w:p>
             <w:pPr>
               <w:cnfStyle w:val="000000000000" w:firstRow="0" w:lastRow="0" w:firstColumn="0" w:lastColumn="0" w:oddVBand="0" w:evenVBand="0" w:oddHBand="0" w:evenHBand="0" w:firstRowFirstColumn="0" w:firstRowLastColumn="0" w:lastRowFirstColumn="0" w:lastRowLastColumn="0"/>
               <w:rPr>
                 <w:rFonts w:ascii="Georgia" w:hAnsi="Georgia"/>
-                <w:sz w:val="18"/>
-                <w:szCs w:val="18"/>
                 <w:lang w:val="en-US" w:eastAsia="nl-NL"/>
               </w:rPr>
             </w:pPr>
-            <w:commentRangeStart w:id="7"/>
+            <w:commentRangeStart w:id="8"/>
             <w:r>
               <w:rPr>
                 <w:rFonts w:ascii="Georgia" w:hAnsi="Georgia"/>
-                <w:sz w:val="18"/>
-                <w:szCs w:val="18"/>
                 <w:lang w:val="en-GB" w:eastAsia="nl-NL"/>
               </w:rPr>
               <w:t>Could</w:t>
             </w:r>
-            <w:commentRangeEnd w:id="7"/>
+            <w:commentRangeEnd w:id="8"/>
             <w:r>
               <w:rPr>
                 <w:rStyle w:val="CommentReference"/>
-              </w:rPr>
-              <w:commentReference w:id="7"/>
+                <w:rFonts w:ascii="Georgia" w:hAnsi="Georgia"/>
+                <w:sz w:val="20"/>
+                <w:szCs w:val="20"/>
+              </w:rPr>
+              <w:commentReference w:id="8"/>
             </w:r>
           </w:p>
         </w:tc>
@@ -3219,23 +3339,19 @@
         </w:tc>
         <w:tc>
           <w:tcPr>
-            <w:tcW w:w="3943" w:type="dxa"/>
+            <w:tcW w:w="4227" w:type="dxa"/>
           </w:tcPr>
           <w:p>
             <w:pPr>
               <w:cnfStyle w:val="000000100000" w:firstRow="0" w:lastRow="0" w:firstColumn="0" w:lastColumn="0" w:oddVBand="0" w:evenVBand="0" w:oddHBand="1" w:evenHBand="0" w:firstRowFirstColumn="0" w:firstRowLastColumn="0" w:lastRowFirstColumn="0" w:lastRowLastColumn="0"/>
               <w:rPr>
                 <w:rFonts w:ascii="Georgia" w:hAnsi="Georgia"/>
-                <w:sz w:val="18"/>
-                <w:szCs w:val="18"/>
                 <w:lang w:val="en-GB" w:eastAsia="nl-NL"/>
               </w:rPr>
             </w:pPr>
             <w:r>
               <w:rPr>
                 <w:rFonts w:ascii="Georgia" w:hAnsi="Georgia"/>
-                <w:sz w:val="18"/>
-                <w:szCs w:val="18"/>
                 <w:lang w:val="en-GB" w:eastAsia="nl-NL"/>
               </w:rPr>
               <w:t>The robot should detect a cheating player and respond by resetting the game.</w:t>
@@ -3244,23 +3360,19 @@
         </w:tc>
         <w:tc>
           <w:tcPr>
-            <w:tcW w:w="3547" w:type="dxa"/>
+            <w:tcW w:w="3396" w:type="dxa"/>
           </w:tcPr>
           <w:p>
             <w:pPr>
               <w:cnfStyle w:val="000000100000" w:firstRow="0" w:lastRow="0" w:firstColumn="0" w:lastColumn="0" w:oddVBand="0" w:evenVBand="0" w:oddHBand="1" w:evenHBand="0" w:firstRowFirstColumn="0" w:firstRowLastColumn="0" w:lastRowFirstColumn="0" w:lastRowLastColumn="0"/>
               <w:rPr>
                 <w:rFonts w:ascii="Georgia" w:hAnsi="Georgia"/>
-                <w:sz w:val="18"/>
-                <w:szCs w:val="18"/>
                 <w:lang w:val="en-GB" w:eastAsia="nl-NL"/>
               </w:rPr>
             </w:pPr>
             <w:r>
               <w:rPr>
                 <w:rFonts w:ascii="Georgia" w:hAnsi="Georgia"/>
-                <w:sz w:val="18"/>
-                <w:szCs w:val="18"/>
                 <w:lang w:val="en-GB" w:eastAsia="nl-NL"/>
               </w:rPr>
               <w:t>A cheating player is someone who plays out of their turn, or someone who inserts two coins or more at once</w:t>
@@ -3268,8 +3380,6 @@
             <w:r>
               <w:rPr>
                 <w:rFonts w:ascii="Georgia" w:hAnsi="Georgia"/>
-                <w:sz w:val="18"/>
-                <w:szCs w:val="18"/>
                 <w:lang w:val="en-GB" w:eastAsia="nl-NL"/>
               </w:rPr>
               <w:t xml:space="preserve"> in one or several columns</w:t>
@@ -3277,8 +3387,6 @@
             <w:r>
               <w:rPr>
                 <w:rFonts w:ascii="Georgia" w:hAnsi="Georgia"/>
-                <w:sz w:val="18"/>
-                <w:szCs w:val="18"/>
                 <w:lang w:val="en-GB" w:eastAsia="nl-NL"/>
               </w:rPr>
               <w:t>.</w:t>
@@ -3287,23 +3395,19 @@
         </w:tc>
         <w:tc>
           <w:tcPr>
-            <w:tcW w:w="1414" w:type="dxa"/>
+            <w:tcW w:w="1281" w:type="dxa"/>
           </w:tcPr>
           <w:p>
             <w:pPr>
               <w:cnfStyle w:val="000000100000" w:firstRow="0" w:lastRow="0" w:firstColumn="0" w:lastColumn="0" w:oddVBand="0" w:evenVBand="0" w:oddHBand="1" w:evenHBand="0" w:firstRowFirstColumn="0" w:firstRowLastColumn="0" w:lastRowFirstColumn="0" w:lastRowLastColumn="0"/>
               <w:rPr>
                 <w:rFonts w:ascii="Georgia" w:hAnsi="Georgia"/>
-                <w:sz w:val="18"/>
-                <w:szCs w:val="18"/>
                 <w:lang w:val="en-US" w:eastAsia="nl-NL"/>
               </w:rPr>
             </w:pPr>
             <w:r>
               <w:rPr>
                 <w:rFonts w:ascii="Georgia" w:hAnsi="Georgia"/>
-                <w:sz w:val="18"/>
-                <w:szCs w:val="18"/>
                 <w:lang w:val="en-US" w:eastAsia="nl-NL"/>
               </w:rPr>
               <w:t>Must</w:t>
@@ -3335,7 +3439,7 @@
         </w:tc>
         <w:tc>
           <w:tcPr>
-            <w:tcW w:w="3943" w:type="dxa"/>
+            <w:tcW w:w="4227" w:type="dxa"/>
           </w:tcPr>
           <w:p>
             <w:pPr>
@@ -3343,15 +3447,15 @@
               <w:cnfStyle w:val="000000000000" w:firstRow="0" w:lastRow="0" w:firstColumn="0" w:lastColumn="0" w:oddVBand="0" w:evenVBand="0" w:oddHBand="0" w:evenHBand="0" w:firstRowFirstColumn="0" w:firstRowLastColumn="0" w:lastRowFirstColumn="0" w:lastRowLastColumn="0"/>
               <w:rPr>
                 <w:rFonts w:ascii="Georgia" w:hAnsi="Georgia"/>
-                <w:sz w:val="18"/>
-                <w:szCs w:val="18"/>
+                <w:sz w:val="20"/>
+                <w:szCs w:val="20"/>
               </w:rPr>
             </w:pPr>
             <w:r>
               <w:rPr>
                 <w:rFonts w:ascii="Georgia" w:hAnsi="Georgia"/>
-                <w:sz w:val="18"/>
-                <w:szCs w:val="18"/>
+                <w:sz w:val="20"/>
+                <w:szCs w:val="20"/>
               </w:rPr>
               <w:t xml:space="preserve">A Board Support Package (BSP) must be made of the operating system with which the necessary hardware components of the robot can be controlled. </w:t>
             </w:r>
@@ -3359,15 +3463,13 @@
         </w:tc>
         <w:tc>
           <w:tcPr>
-            <w:tcW w:w="3547" w:type="dxa"/>
+            <w:tcW w:w="3396" w:type="dxa"/>
           </w:tcPr>
           <w:p>
             <w:pPr>
               <w:cnfStyle w:val="000000000000" w:firstRow="0" w:lastRow="0" w:firstColumn="0" w:lastColumn="0" w:oddVBand="0" w:evenVBand="0" w:oddHBand="0" w:evenHBand="0" w:firstRowFirstColumn="0" w:firstRowLastColumn="0" w:lastRowFirstColumn="0" w:lastRowLastColumn="0"/>
               <w:rPr>
                 <w:rFonts w:ascii="Georgia" w:hAnsi="Georgia"/>
-                <w:sz w:val="18"/>
-                <w:szCs w:val="18"/>
                 <w:lang w:val="en-GB" w:eastAsia="nl-NL"/>
               </w:rPr>
             </w:pPr>
@@ -3375,23 +3477,19 @@
         </w:tc>
         <w:tc>
           <w:tcPr>
-            <w:tcW w:w="1414" w:type="dxa"/>
+            <w:tcW w:w="1281" w:type="dxa"/>
           </w:tcPr>
           <w:p>
             <w:pPr>
               <w:cnfStyle w:val="000000000000" w:firstRow="0" w:lastRow="0" w:firstColumn="0" w:lastColumn="0" w:oddVBand="0" w:evenVBand="0" w:oddHBand="0" w:evenHBand="0" w:firstRowFirstColumn="0" w:firstRowLastColumn="0" w:lastRowFirstColumn="0" w:lastRowLastColumn="0"/>
               <w:rPr>
                 <w:rFonts w:ascii="Georgia" w:hAnsi="Georgia"/>
-                <w:sz w:val="18"/>
-                <w:szCs w:val="18"/>
                 <w:lang w:val="en-GB" w:eastAsia="nl-NL"/>
               </w:rPr>
             </w:pPr>
             <w:r>
               <w:rPr>
                 <w:rFonts w:ascii="Georgia" w:hAnsi="Georgia"/>
-                <w:sz w:val="18"/>
-                <w:szCs w:val="18"/>
                 <w:lang w:val="en-US" w:eastAsia="nl-NL"/>
               </w:rPr>
               <w:t>Must</w:t>
@@ -3426,7 +3524,7 @@
         </w:tc>
         <w:tc>
           <w:tcPr>
-            <w:tcW w:w="3943" w:type="dxa"/>
+            <w:tcW w:w="4227" w:type="dxa"/>
           </w:tcPr>
           <w:p>
             <w:pPr>
@@ -3434,68 +3532,30 @@
               <w:cnfStyle w:val="000000100000" w:firstRow="0" w:lastRow="0" w:firstColumn="0" w:lastColumn="0" w:oddVBand="0" w:evenVBand="0" w:oddHBand="1" w:evenHBand="0" w:firstRowFirstColumn="0" w:firstRowLastColumn="0" w:lastRowFirstColumn="0" w:lastRowLastColumn="0"/>
               <w:rPr>
                 <w:rFonts w:ascii="Georgia" w:hAnsi="Georgia"/>
-                <w:sz w:val="18"/>
-                <w:szCs w:val="18"/>
+                <w:sz w:val="20"/>
+                <w:szCs w:val="20"/>
               </w:rPr>
             </w:pPr>
             <w:r>
               <w:rPr>
                 <w:rFonts w:ascii="Georgia" w:hAnsi="Georgia"/>
-                <w:sz w:val="18"/>
-                <w:szCs w:val="18"/>
+                <w:sz w:val="20"/>
+                <w:szCs w:val="20"/>
                 <w:lang w:val="en-GB" w:eastAsia="nl-NL"/>
               </w:rPr>
-              <w:t xml:space="preserve">The insertion of a game </w:t>
-            </w:r>
-            <w:r>
-              <w:rPr>
-                <w:rFonts w:ascii="Georgia" w:hAnsi="Georgia"/>
-                <w:sz w:val="18"/>
-                <w:szCs w:val="18"/>
-                <w:lang w:val="en-GB" w:eastAsia="nl-NL"/>
-              </w:rPr>
-              <w:t>token</w:t>
-            </w:r>
-            <w:r>
-              <w:rPr>
-                <w:rFonts w:ascii="Georgia" w:hAnsi="Georgia"/>
-                <w:sz w:val="18"/>
-                <w:szCs w:val="18"/>
-                <w:lang w:val="en-GB" w:eastAsia="nl-NL"/>
-              </w:rPr>
-              <w:t xml:space="preserve"> in an arbitrary column shall be detected by </w:t>
-            </w:r>
-            <w:r>
-              <w:rPr>
-                <w:rFonts w:ascii="Georgia" w:hAnsi="Georgia"/>
-                <w:sz w:val="18"/>
-                <w:szCs w:val="18"/>
-                <w:lang w:val="en-GB" w:eastAsia="nl-NL"/>
-              </w:rPr>
-              <w:t>the photodiodes and IR sensors</w:t>
-            </w:r>
-            <w:r>
-              <w:rPr>
-                <w:rFonts w:ascii="Georgia" w:hAnsi="Georgia"/>
-                <w:sz w:val="18"/>
-                <w:szCs w:val="18"/>
-                <w:lang w:val="en-GB" w:eastAsia="nl-NL"/>
-              </w:rPr>
-              <w:t>.</w:t>
+              <w:t>The insertion of a game token in an arbitrary column shall be detected by the photodiodes and IR sensors.</w:t>
             </w:r>
           </w:p>
         </w:tc>
         <w:tc>
           <w:tcPr>
-            <w:tcW w:w="3547" w:type="dxa"/>
+            <w:tcW w:w="3396" w:type="dxa"/>
           </w:tcPr>
           <w:p>
             <w:pPr>
               <w:cnfStyle w:val="000000100000" w:firstRow="0" w:lastRow="0" w:firstColumn="0" w:lastColumn="0" w:oddVBand="0" w:evenVBand="0" w:oddHBand="1" w:evenHBand="0" w:firstRowFirstColumn="0" w:firstRowLastColumn="0" w:lastRowFirstColumn="0" w:lastRowLastColumn="0"/>
               <w:rPr>
                 <w:rFonts w:ascii="Georgia" w:hAnsi="Georgia"/>
-                <w:sz w:val="18"/>
-                <w:szCs w:val="18"/>
                 <w:lang w:val="en-US" w:eastAsia="nl-NL"/>
               </w:rPr>
             </w:pPr>
@@ -3503,23 +3563,19 @@
         </w:tc>
         <w:tc>
           <w:tcPr>
-            <w:tcW w:w="1414" w:type="dxa"/>
+            <w:tcW w:w="1281" w:type="dxa"/>
           </w:tcPr>
           <w:p>
             <w:pPr>
               <w:cnfStyle w:val="000000100000" w:firstRow="0" w:lastRow="0" w:firstColumn="0" w:lastColumn="0" w:oddVBand="0" w:evenVBand="0" w:oddHBand="1" w:evenHBand="0" w:firstRowFirstColumn="0" w:firstRowLastColumn="0" w:lastRowFirstColumn="0" w:lastRowLastColumn="0"/>
               <w:rPr>
                 <w:rFonts w:ascii="Georgia" w:hAnsi="Georgia"/>
-                <w:sz w:val="18"/>
-                <w:szCs w:val="18"/>
                 <w:lang w:val="en-US" w:eastAsia="nl-NL"/>
               </w:rPr>
             </w:pPr>
             <w:r>
               <w:rPr>
                 <w:rFonts w:ascii="Georgia" w:hAnsi="Georgia"/>
-                <w:sz w:val="18"/>
-                <w:szCs w:val="18"/>
                 <w:lang w:val="en-US" w:eastAsia="nl-NL"/>
               </w:rPr>
               <w:t>Must</w:t>
@@ -3551,66 +3607,40 @@
         </w:tc>
         <w:tc>
           <w:tcPr>
-            <w:tcW w:w="3943" w:type="dxa"/>
+            <w:tcW w:w="4227" w:type="dxa"/>
           </w:tcPr>
           <w:p>
             <w:pPr>
               <w:cnfStyle w:val="000000000000" w:firstRow="0" w:lastRow="0" w:firstColumn="0" w:lastColumn="0" w:oddVBand="0" w:evenVBand="0" w:oddHBand="0" w:evenHBand="0" w:firstRowFirstColumn="0" w:firstRowLastColumn="0" w:lastRowFirstColumn="0" w:lastRowLastColumn="0"/>
               <w:rPr>
                 <w:rFonts w:ascii="Georgia" w:hAnsi="Georgia"/>
-                <w:sz w:val="18"/>
-                <w:szCs w:val="18"/>
                 <w:lang w:val="en-GB" w:eastAsia="nl-NL"/>
               </w:rPr>
             </w:pPr>
             <w:r>
               <w:rPr>
                 <w:rFonts w:ascii="Georgia" w:hAnsi="Georgia"/>
-                <w:sz w:val="18"/>
-                <w:szCs w:val="18"/>
                 <w:lang w:val="en-GB" w:eastAsia="nl-NL"/>
               </w:rPr>
-              <w:t xml:space="preserve">The system is able empty the playfield, separate the </w:t>
-            </w:r>
-            <w:r>
-              <w:rPr>
-                <w:rFonts w:ascii="Georgia" w:hAnsi="Georgia"/>
-                <w:sz w:val="18"/>
-                <w:szCs w:val="18"/>
-                <w:lang w:val="en-GB" w:eastAsia="nl-NL"/>
-              </w:rPr>
-              <w:t>token</w:t>
-            </w:r>
-            <w:r>
-              <w:rPr>
-                <w:rFonts w:ascii="Georgia" w:hAnsi="Georgia"/>
-                <w:sz w:val="18"/>
-                <w:szCs w:val="18"/>
-                <w:lang w:val="en-GB" w:eastAsia="nl-NL"/>
-              </w:rPr>
-              <w:t>s by colour and prepare itself for the next game.</w:t>
+              <w:t>The system is able empty the playfield, separate the tokens by colour and prepare itself for the next game.</w:t>
             </w:r>
           </w:p>
         </w:tc>
         <w:tc>
           <w:tcPr>
-            <w:tcW w:w="3547" w:type="dxa"/>
+            <w:tcW w:w="3396" w:type="dxa"/>
           </w:tcPr>
           <w:p>
             <w:pPr>
               <w:cnfStyle w:val="000000000000" w:firstRow="0" w:lastRow="0" w:firstColumn="0" w:lastColumn="0" w:oddVBand="0" w:evenVBand="0" w:oddHBand="0" w:evenHBand="0" w:firstRowFirstColumn="0" w:firstRowLastColumn="0" w:lastRowFirstColumn="0" w:lastRowLastColumn="0"/>
               <w:rPr>
                 <w:rFonts w:ascii="Georgia" w:hAnsi="Georgia"/>
-                <w:sz w:val="18"/>
-                <w:szCs w:val="18"/>
                 <w:lang w:val="en-GB" w:eastAsia="nl-NL"/>
               </w:rPr>
             </w:pPr>
             <w:r>
               <w:rPr>
                 <w:rFonts w:ascii="Georgia" w:hAnsi="Georgia"/>
-                <w:sz w:val="18"/>
-                <w:szCs w:val="18"/>
                 <w:lang w:val="en-US" w:eastAsia="nl-NL"/>
               </w:rPr>
               <w:t>A total reset of the play environment.</w:t>
@@ -3619,23 +3649,19 @@
         </w:tc>
         <w:tc>
           <w:tcPr>
-            <w:tcW w:w="1414" w:type="dxa"/>
+            <w:tcW w:w="1281" w:type="dxa"/>
           </w:tcPr>
           <w:p>
             <w:pPr>
               <w:cnfStyle w:val="000000000000" w:firstRow="0" w:lastRow="0" w:firstColumn="0" w:lastColumn="0" w:oddVBand="0" w:evenVBand="0" w:oddHBand="0" w:evenHBand="0" w:firstRowFirstColumn="0" w:firstRowLastColumn="0" w:lastRowFirstColumn="0" w:lastRowLastColumn="0"/>
               <w:rPr>
                 <w:rFonts w:ascii="Georgia" w:hAnsi="Georgia"/>
-                <w:sz w:val="18"/>
-                <w:szCs w:val="18"/>
                 <w:lang w:val="en-GB" w:eastAsia="nl-NL"/>
               </w:rPr>
             </w:pPr>
             <w:r>
               <w:rPr>
                 <w:rFonts w:ascii="Georgia" w:hAnsi="Georgia"/>
-                <w:sz w:val="18"/>
-                <w:szCs w:val="18"/>
                 <w:lang w:val="en-US" w:eastAsia="nl-NL"/>
               </w:rPr>
               <w:t>Must</w:t>
@@ -3678,109 +3704,61 @@
         </w:tc>
         <w:tc>
           <w:tcPr>
-            <w:tcW w:w="3943" w:type="dxa"/>
+            <w:tcW w:w="4227" w:type="dxa"/>
           </w:tcPr>
           <w:p>
             <w:pPr>
               <w:cnfStyle w:val="000000100000" w:firstRow="0" w:lastRow="0" w:firstColumn="0" w:lastColumn="0" w:oddVBand="0" w:evenVBand="0" w:oddHBand="1" w:evenHBand="0" w:firstRowFirstColumn="0" w:firstRowLastColumn="0" w:lastRowFirstColumn="0" w:lastRowLastColumn="0"/>
               <w:rPr>
                 <w:rFonts w:ascii="Georgia" w:hAnsi="Georgia"/>
-                <w:sz w:val="18"/>
-                <w:szCs w:val="18"/>
                 <w:lang w:val="en-GB" w:eastAsia="nl-NL"/>
               </w:rPr>
             </w:pPr>
             <w:r>
               <w:rPr>
                 <w:rFonts w:ascii="Georgia" w:hAnsi="Georgia"/>
-                <w:sz w:val="18"/>
-                <w:szCs w:val="18"/>
                 <w:lang w:val="en-GB" w:eastAsia="nl-NL"/>
               </w:rPr>
-              <w:t xml:space="preserve">After a game, the </w:t>
-            </w:r>
-            <w:r>
-              <w:rPr>
-                <w:rFonts w:ascii="Georgia" w:hAnsi="Georgia"/>
-                <w:sz w:val="18"/>
-                <w:szCs w:val="18"/>
-                <w:lang w:val="en-GB" w:eastAsia="nl-NL"/>
-              </w:rPr>
-              <w:t>token</w:t>
-            </w:r>
-            <w:r>
-              <w:rPr>
-                <w:rFonts w:ascii="Georgia" w:hAnsi="Georgia"/>
-                <w:sz w:val="18"/>
-                <w:szCs w:val="18"/>
-                <w:lang w:val="en-GB" w:eastAsia="nl-NL"/>
-              </w:rPr>
-              <w:t>s must move to the sorting base, by emptying the game board column by column.</w:t>
+              <w:t>After a game, the tokens must move to the sorting base, by emptying the game board column by column.</w:t>
             </w:r>
           </w:p>
         </w:tc>
         <w:tc>
           <w:tcPr>
-            <w:tcW w:w="3547" w:type="dxa"/>
+            <w:tcW w:w="3396" w:type="dxa"/>
           </w:tcPr>
           <w:p>
             <w:pPr>
               <w:cnfStyle w:val="000000100000" w:firstRow="0" w:lastRow="0" w:firstColumn="0" w:lastColumn="0" w:oddVBand="0" w:evenVBand="0" w:oddHBand="1" w:evenHBand="0" w:firstRowFirstColumn="0" w:firstRowLastColumn="0" w:lastRowFirstColumn="0" w:lastRowLastColumn="0"/>
               <w:rPr>
                 <w:rFonts w:ascii="Georgia" w:hAnsi="Georgia"/>
-                <w:sz w:val="18"/>
-                <w:szCs w:val="18"/>
                 <w:lang w:val="en-GB" w:eastAsia="nl-NL"/>
               </w:rPr>
             </w:pPr>
             <w:r>
               <w:rPr>
                 <w:rFonts w:ascii="Georgia" w:hAnsi="Georgia"/>
-                <w:sz w:val="18"/>
-                <w:szCs w:val="18"/>
                 <w:lang w:val="en-GB" w:eastAsia="nl-NL"/>
               </w:rPr>
-              <w:t xml:space="preserve">In order to avoid obstruction during clearing the board game and make the </w:t>
-            </w:r>
-            <w:r>
-              <w:rPr>
-                <w:rFonts w:ascii="Georgia" w:hAnsi="Georgia"/>
-                <w:sz w:val="18"/>
-                <w:szCs w:val="18"/>
-                <w:lang w:val="en-GB" w:eastAsia="nl-NL"/>
-              </w:rPr>
-              <w:t>token</w:t>
-            </w:r>
-            <w:r>
-              <w:rPr>
-                <w:rFonts w:ascii="Georgia" w:hAnsi="Georgia"/>
-                <w:sz w:val="18"/>
-                <w:szCs w:val="18"/>
-                <w:lang w:val="en-GB" w:eastAsia="nl-NL"/>
-              </w:rPr>
-              <w:t xml:space="preserve"> checking principle easier.</w:t>
+              <w:t>In order to avoid obstruction during clearing the board game and make the token checking principle easier.</w:t>
             </w:r>
           </w:p>
         </w:tc>
         <w:tc>
           <w:tcPr>
-            <w:tcW w:w="1414" w:type="dxa"/>
+            <w:tcW w:w="1281" w:type="dxa"/>
           </w:tcPr>
           <w:p>
             <w:pPr>
               <w:cnfStyle w:val="000000100000" w:firstRow="0" w:lastRow="0" w:firstColumn="0" w:lastColumn="0" w:oddVBand="0" w:evenVBand="0" w:oddHBand="1" w:evenHBand="0" w:firstRowFirstColumn="0" w:firstRowLastColumn="0" w:lastRowFirstColumn="0" w:lastRowLastColumn="0"/>
               <w:rPr>
                 <w:rFonts w:ascii="Georgia" w:hAnsi="Georgia"/>
-                <w:sz w:val="18"/>
-                <w:szCs w:val="18"/>
                 <w:lang w:val="en-GB" w:eastAsia="nl-NL"/>
               </w:rPr>
             </w:pPr>
             <w:r>
               <w:rPr>
                 <w:rFonts w:ascii="Georgia" w:hAnsi="Georgia"/>
-                <w:sz w:val="18"/>
-                <w:szCs w:val="18"/>
                 <w:lang w:val="en-US" w:eastAsia="nl-NL"/>
               </w:rPr>
               <w:t>Must</w:t>
@@ -3820,50 +3798,26 @@
         </w:tc>
         <w:tc>
           <w:tcPr>
-            <w:tcW w:w="3943" w:type="dxa"/>
+            <w:tcW w:w="4227" w:type="dxa"/>
           </w:tcPr>
           <w:p>
             <w:pPr>
               <w:cnfStyle w:val="000000000000" w:firstRow="0" w:lastRow="0" w:firstColumn="0" w:lastColumn="0" w:oddVBand="0" w:evenVBand="0" w:oddHBand="0" w:evenHBand="0" w:firstRowFirstColumn="0" w:firstRowLastColumn="0" w:lastRowFirstColumn="0" w:lastRowLastColumn="0"/>
               <w:rPr>
                 <w:rFonts w:ascii="Georgia" w:hAnsi="Georgia"/>
-                <w:sz w:val="18"/>
-                <w:szCs w:val="18"/>
                 <w:lang w:val="en-GB" w:eastAsia="nl-NL"/>
               </w:rPr>
             </w:pPr>
             <w:r>
               <w:rPr>
                 <w:rFonts w:ascii="Georgia" w:hAnsi="Georgia"/>
-                <w:sz w:val="18"/>
-                <w:szCs w:val="18"/>
                 <w:lang w:val="en-GB" w:eastAsia="nl-NL"/>
               </w:rPr>
-              <w:t xml:space="preserve">From the sorting base, the yellow and red </w:t>
+              <w:t>From the sorting base, the yellow and red tokens shall be sorted and returned to their belonging base</w:t>
             </w:r>
             <w:r>
               <w:rPr>
                 <w:rFonts w:ascii="Georgia" w:hAnsi="Georgia"/>
-                <w:sz w:val="18"/>
-                <w:szCs w:val="18"/>
-                <w:lang w:val="en-GB" w:eastAsia="nl-NL"/>
-              </w:rPr>
-              <w:t>token</w:t>
-            </w:r>
-            <w:r>
-              <w:rPr>
-                <w:rFonts w:ascii="Georgia" w:hAnsi="Georgia"/>
-                <w:sz w:val="18"/>
-                <w:szCs w:val="18"/>
-                <w:lang w:val="en-GB" w:eastAsia="nl-NL"/>
-              </w:rPr>
-              <w:t>s shall be sorted and returned to their belonging base</w:t>
-            </w:r>
-            <w:r>
-              <w:rPr>
-                <w:rFonts w:ascii="Georgia" w:hAnsi="Georgia"/>
-                <w:sz w:val="18"/>
-                <w:szCs w:val="18"/>
                 <w:lang w:val="en-GB" w:eastAsia="nl-NL"/>
               </w:rPr>
               <w:t xml:space="preserve"> – on the user side</w:t>
@@ -3871,8 +3825,6 @@
             <w:r>
               <w:rPr>
                 <w:rFonts w:ascii="Georgia" w:hAnsi="Georgia"/>
-                <w:sz w:val="18"/>
-                <w:szCs w:val="18"/>
                 <w:lang w:val="en-GB" w:eastAsia="nl-NL"/>
               </w:rPr>
               <w:t>.</w:t>
@@ -3881,15 +3833,13 @@
         </w:tc>
         <w:tc>
           <w:tcPr>
-            <w:tcW w:w="3547" w:type="dxa"/>
+            <w:tcW w:w="3396" w:type="dxa"/>
           </w:tcPr>
           <w:p>
             <w:pPr>
               <w:cnfStyle w:val="000000000000" w:firstRow="0" w:lastRow="0" w:firstColumn="0" w:lastColumn="0" w:oddVBand="0" w:evenVBand="0" w:oddHBand="0" w:evenHBand="0" w:firstRowFirstColumn="0" w:firstRowLastColumn="0" w:lastRowFirstColumn="0" w:lastRowLastColumn="0"/>
               <w:rPr>
                 <w:rFonts w:ascii="Georgia" w:hAnsi="Georgia"/>
-                <w:sz w:val="18"/>
-                <w:szCs w:val="18"/>
                 <w:lang w:val="en-GB" w:eastAsia="nl-NL"/>
               </w:rPr>
             </w:pPr>
@@ -3897,23 +3847,19 @@
         </w:tc>
         <w:tc>
           <w:tcPr>
-            <w:tcW w:w="1414" w:type="dxa"/>
+            <w:tcW w:w="1281" w:type="dxa"/>
           </w:tcPr>
           <w:p>
             <w:pPr>
               <w:cnfStyle w:val="000000000000" w:firstRow="0" w:lastRow="0" w:firstColumn="0" w:lastColumn="0" w:oddVBand="0" w:evenVBand="0" w:oddHBand="0" w:evenHBand="0" w:firstRowFirstColumn="0" w:firstRowLastColumn="0" w:lastRowFirstColumn="0" w:lastRowLastColumn="0"/>
               <w:rPr>
                 <w:rFonts w:ascii="Georgia" w:hAnsi="Georgia"/>
-                <w:sz w:val="18"/>
-                <w:szCs w:val="18"/>
                 <w:lang w:val="en-GB" w:eastAsia="nl-NL"/>
               </w:rPr>
             </w:pPr>
             <w:r>
               <w:rPr>
                 <w:rFonts w:ascii="Georgia" w:hAnsi="Georgia"/>
-                <w:sz w:val="18"/>
-                <w:szCs w:val="18"/>
                 <w:lang w:val="en-US" w:eastAsia="nl-NL"/>
               </w:rPr>
               <w:t>Must</w:t>
@@ -3956,58 +3902,34 @@
         </w:tc>
         <w:tc>
           <w:tcPr>
-            <w:tcW w:w="3943" w:type="dxa"/>
+            <w:tcW w:w="4227" w:type="dxa"/>
           </w:tcPr>
           <w:p>
             <w:pPr>
               <w:cnfStyle w:val="000000100000" w:firstRow="0" w:lastRow="0" w:firstColumn="0" w:lastColumn="0" w:oddVBand="0" w:evenVBand="0" w:oddHBand="1" w:evenHBand="0" w:firstRowFirstColumn="0" w:firstRowLastColumn="0" w:lastRowFirstColumn="0" w:lastRowLastColumn="0"/>
               <w:rPr>
                 <w:rFonts w:ascii="Georgia" w:hAnsi="Georgia"/>
-                <w:sz w:val="18"/>
-                <w:szCs w:val="18"/>
                 <w:lang w:val="en-GB" w:eastAsia="nl-NL"/>
               </w:rPr>
             </w:pPr>
             <w:r>
               <w:rPr>
                 <w:rFonts w:ascii="Georgia" w:hAnsi="Georgia"/>
-                <w:sz w:val="18"/>
-                <w:szCs w:val="18"/>
                 <w:lang w:val="en-GB" w:eastAsia="nl-NL"/>
               </w:rPr>
-              <w:t xml:space="preserve">A flipper will shoot the human (yellow) </w:t>
-            </w:r>
-            <w:r>
-              <w:rPr>
-                <w:rFonts w:ascii="Georgia" w:hAnsi="Georgia"/>
-                <w:sz w:val="18"/>
-                <w:szCs w:val="18"/>
-                <w:lang w:val="en-GB" w:eastAsia="nl-NL"/>
-              </w:rPr>
-              <w:t>token</w:t>
-            </w:r>
-            <w:r>
-              <w:rPr>
-                <w:rFonts w:ascii="Georgia" w:hAnsi="Georgia"/>
-                <w:sz w:val="18"/>
-                <w:szCs w:val="18"/>
-                <w:lang w:val="en-GB" w:eastAsia="nl-NL"/>
-              </w:rPr>
-              <w:t xml:space="preserve">s back to their base. </w:t>
+              <w:t xml:space="preserve">A flipper will shoot the human (yellow) tokens back to their base. </w:t>
             </w:r>
           </w:p>
         </w:tc>
         <w:tc>
           <w:tcPr>
-            <w:tcW w:w="3547" w:type="dxa"/>
+            <w:tcW w:w="3396" w:type="dxa"/>
           </w:tcPr>
           <w:p>
             <w:pPr>
               <w:cnfStyle w:val="000000100000" w:firstRow="0" w:lastRow="0" w:firstColumn="0" w:lastColumn="0" w:oddVBand="0" w:evenVBand="0" w:oddHBand="1" w:evenHBand="0" w:firstRowFirstColumn="0" w:firstRowLastColumn="0" w:lastRowFirstColumn="0" w:lastRowLastColumn="0"/>
               <w:rPr>
                 <w:rFonts w:ascii="Georgia" w:hAnsi="Georgia"/>
-                <w:sz w:val="18"/>
-                <w:szCs w:val="18"/>
                 <w:lang w:val="en-GB" w:eastAsia="nl-NL"/>
               </w:rPr>
             </w:pPr>
@@ -4015,23 +3937,19 @@
         </w:tc>
         <w:tc>
           <w:tcPr>
-            <w:tcW w:w="1414" w:type="dxa"/>
+            <w:tcW w:w="1281" w:type="dxa"/>
           </w:tcPr>
           <w:p>
             <w:pPr>
               <w:cnfStyle w:val="000000100000" w:firstRow="0" w:lastRow="0" w:firstColumn="0" w:lastColumn="0" w:oddVBand="0" w:evenVBand="0" w:oddHBand="1" w:evenHBand="0" w:firstRowFirstColumn="0" w:firstRowLastColumn="0" w:lastRowFirstColumn="0" w:lastRowLastColumn="0"/>
               <w:rPr>
                 <w:rFonts w:ascii="Georgia" w:hAnsi="Georgia"/>
-                <w:sz w:val="18"/>
-                <w:szCs w:val="18"/>
                 <w:lang w:val="en-US" w:eastAsia="nl-NL"/>
               </w:rPr>
             </w:pPr>
             <w:r>
               <w:rPr>
                 <w:rFonts w:ascii="Georgia" w:hAnsi="Georgia"/>
-                <w:sz w:val="18"/>
-                <w:szCs w:val="18"/>
                 <w:lang w:val="en-US" w:eastAsia="nl-NL"/>
               </w:rPr>
               <w:t>Must</w:t>
@@ -4063,50 +3981,26 @@
         </w:tc>
         <w:tc>
           <w:tcPr>
-            <w:tcW w:w="3943" w:type="dxa"/>
+            <w:tcW w:w="4227" w:type="dxa"/>
           </w:tcPr>
           <w:p>
             <w:pPr>
               <w:cnfStyle w:val="000000000000" w:firstRow="0" w:lastRow="0" w:firstColumn="0" w:lastColumn="0" w:oddVBand="0" w:evenVBand="0" w:oddHBand="0" w:evenHBand="0" w:firstRowFirstColumn="0" w:firstRowLastColumn="0" w:lastRowFirstColumn="0" w:lastRowLastColumn="0"/>
               <w:rPr>
                 <w:rFonts w:ascii="Georgia" w:hAnsi="Georgia"/>
-                <w:sz w:val="18"/>
-                <w:szCs w:val="18"/>
                 <w:lang w:val="en-GB" w:eastAsia="nl-NL"/>
               </w:rPr>
             </w:pPr>
             <w:r>
               <w:rPr>
                 <w:rFonts w:ascii="Georgia" w:hAnsi="Georgia"/>
-                <w:sz w:val="18"/>
-                <w:szCs w:val="18"/>
                 <w:lang w:val="en-GB" w:eastAsia="nl-NL"/>
               </w:rPr>
-              <w:t xml:space="preserve">The robot head </w:t>
+              <w:t xml:space="preserve">The robot head should be controlled to the desired X </w:t>
             </w:r>
             <w:r>
               <w:rPr>
                 <w:rFonts w:ascii="Georgia" w:hAnsi="Georgia"/>
-                <w:sz w:val="18"/>
-                <w:szCs w:val="18"/>
-                <w:lang w:val="en-GB" w:eastAsia="nl-NL"/>
-              </w:rPr>
-              <w:t>should</w:t>
-            </w:r>
-            <w:r>
-              <w:rPr>
-                <w:rFonts w:ascii="Georgia" w:hAnsi="Georgia"/>
-                <w:sz w:val="18"/>
-                <w:szCs w:val="18"/>
-                <w:lang w:val="en-GB" w:eastAsia="nl-NL"/>
-              </w:rPr>
-              <w:t xml:space="preserve"> be controlled to the desired X </w:t>
-            </w:r>
-            <w:r>
-              <w:rPr>
-                <w:rFonts w:ascii="Georgia" w:hAnsi="Georgia"/>
-                <w:sz w:val="18"/>
-                <w:szCs w:val="18"/>
                 <w:lang w:val="en-US" w:eastAsia="nl-NL"/>
               </w:rPr>
               <w:t xml:space="preserve">and Z </w:t>
@@ -4114,8 +4008,6 @@
             <w:r>
               <w:rPr>
                 <w:rFonts w:ascii="Georgia" w:hAnsi="Georgia"/>
-                <w:sz w:val="18"/>
-                <w:szCs w:val="18"/>
                 <w:lang w:val="en-GB" w:eastAsia="nl-NL"/>
               </w:rPr>
               <w:t>position within 1.5mm accuracy</w:t>
@@ -4124,15 +4016,13 @@
         </w:tc>
         <w:tc>
           <w:tcPr>
-            <w:tcW w:w="3547" w:type="dxa"/>
+            <w:tcW w:w="3396" w:type="dxa"/>
           </w:tcPr>
           <w:p>
             <w:pPr>
               <w:cnfStyle w:val="000000000000" w:firstRow="0" w:lastRow="0" w:firstColumn="0" w:lastColumn="0" w:oddVBand="0" w:evenVBand="0" w:oddHBand="0" w:evenHBand="0" w:firstRowFirstColumn="0" w:firstRowLastColumn="0" w:lastRowFirstColumn="0" w:lastRowLastColumn="0"/>
               <w:rPr>
                 <w:rFonts w:ascii="Georgia" w:hAnsi="Georgia"/>
-                <w:sz w:val="18"/>
-                <w:szCs w:val="18"/>
                 <w:lang w:val="en-GB" w:eastAsia="nl-NL"/>
               </w:rPr>
             </w:pPr>
@@ -4140,23 +4030,19 @@
         </w:tc>
         <w:tc>
           <w:tcPr>
-            <w:tcW w:w="1414" w:type="dxa"/>
+            <w:tcW w:w="1281" w:type="dxa"/>
           </w:tcPr>
           <w:p>
             <w:pPr>
               <w:cnfStyle w:val="000000000000" w:firstRow="0" w:lastRow="0" w:firstColumn="0" w:lastColumn="0" w:oddVBand="0" w:evenVBand="0" w:oddHBand="0" w:evenHBand="0" w:firstRowFirstColumn="0" w:firstRowLastColumn="0" w:lastRowFirstColumn="0" w:lastRowLastColumn="0"/>
               <w:rPr>
                 <w:rFonts w:ascii="Georgia" w:hAnsi="Georgia"/>
-                <w:sz w:val="18"/>
-                <w:szCs w:val="18"/>
                 <w:lang w:val="en-US" w:eastAsia="nl-NL"/>
               </w:rPr>
             </w:pPr>
             <w:r>
               <w:rPr>
                 <w:rFonts w:ascii="Georgia" w:hAnsi="Georgia"/>
-                <w:sz w:val="18"/>
-                <w:szCs w:val="18"/>
                 <w:lang w:val="en-US" w:eastAsia="nl-NL"/>
               </w:rPr>
               <w:t>Should</w:t>
@@ -4168,8 +4054,6 @@
               <w:cnfStyle w:val="000000000000" w:firstRow="0" w:lastRow="0" w:firstColumn="0" w:lastColumn="0" w:oddVBand="0" w:evenVBand="0" w:oddHBand="0" w:evenHBand="0" w:firstRowFirstColumn="0" w:firstRowLastColumn="0" w:lastRowFirstColumn="0" w:lastRowLastColumn="0"/>
               <w:rPr>
                 <w:rFonts w:ascii="Georgia" w:hAnsi="Georgia"/>
-                <w:sz w:val="18"/>
-                <w:szCs w:val="18"/>
                 <w:lang w:val="en-US" w:eastAsia="nl-NL"/>
               </w:rPr>
             </w:pPr>
@@ -4203,120 +4087,40 @@
         </w:tc>
         <w:tc>
           <w:tcPr>
-            <w:tcW w:w="3943" w:type="dxa"/>
+            <w:tcW w:w="4227" w:type="dxa"/>
           </w:tcPr>
           <w:p>
             <w:pPr>
               <w:cnfStyle w:val="000000100000" w:firstRow="0" w:lastRow="0" w:firstColumn="0" w:lastColumn="0" w:oddVBand="0" w:evenVBand="0" w:oddHBand="1" w:evenHBand="0" w:firstRowFirstColumn="0" w:firstRowLastColumn="0" w:lastRowFirstColumn="0" w:lastRowLastColumn="0"/>
               <w:rPr>
                 <w:rFonts w:ascii="Georgia" w:hAnsi="Georgia"/>
-                <w:sz w:val="18"/>
-                <w:szCs w:val="18"/>
                 <w:lang w:val="en-GB" w:eastAsia="nl-NL"/>
               </w:rPr>
             </w:pPr>
             <w:r>
               <w:rPr>
                 <w:rFonts w:ascii="Georgia" w:hAnsi="Georgia"/>
-                <w:sz w:val="18"/>
-                <w:szCs w:val="18"/>
                 <w:lang w:val="en-GB" w:eastAsia="nl-NL"/>
               </w:rPr>
-              <w:t xml:space="preserve">The robot </w:t>
-            </w:r>
-            <w:r>
-              <w:rPr>
-                <w:rFonts w:ascii="Georgia" w:hAnsi="Georgia"/>
-                <w:sz w:val="18"/>
-                <w:szCs w:val="18"/>
-                <w:lang w:val="en-GB" w:eastAsia="nl-NL"/>
-              </w:rPr>
-              <w:t>end effector</w:t>
-            </w:r>
-            <w:r>
-              <w:rPr>
-                <w:rFonts w:ascii="Georgia" w:hAnsi="Georgia"/>
-                <w:sz w:val="18"/>
-                <w:szCs w:val="18"/>
-                <w:lang w:val="en-GB" w:eastAsia="nl-NL"/>
-              </w:rPr>
-              <w:t xml:space="preserve"> should suck </w:t>
-            </w:r>
-            <w:r>
-              <w:rPr>
-                <w:rFonts w:ascii="Georgia" w:hAnsi="Georgia"/>
-                <w:sz w:val="18"/>
-                <w:szCs w:val="18"/>
-                <w:lang w:val="en-GB" w:eastAsia="nl-NL"/>
-              </w:rPr>
-              <w:t>up</w:t>
-            </w:r>
-            <w:r>
-              <w:rPr>
-                <w:rFonts w:ascii="Georgia" w:hAnsi="Georgia"/>
-                <w:sz w:val="18"/>
-                <w:szCs w:val="18"/>
-                <w:lang w:val="en-GB" w:eastAsia="nl-NL"/>
-              </w:rPr>
-              <w:t xml:space="preserve"> </w:t>
-            </w:r>
-            <w:r>
-              <w:rPr>
-                <w:rFonts w:ascii="Georgia" w:hAnsi="Georgia"/>
-                <w:sz w:val="18"/>
-                <w:szCs w:val="18"/>
-                <w:lang w:val="en-GB" w:eastAsia="nl-NL"/>
-              </w:rPr>
-              <w:t xml:space="preserve">tokens </w:t>
-            </w:r>
-            <w:r>
-              <w:rPr>
-                <w:rFonts w:ascii="Georgia" w:hAnsi="Georgia"/>
-                <w:sz w:val="18"/>
-                <w:szCs w:val="18"/>
-                <w:lang w:val="en-GB" w:eastAsia="nl-NL"/>
-              </w:rPr>
-              <w:t xml:space="preserve">by actuating the </w:t>
-            </w:r>
-            <w:r>
-              <w:rPr>
-                <w:rFonts w:ascii="Georgia" w:hAnsi="Georgia"/>
-                <w:sz w:val="18"/>
-                <w:szCs w:val="18"/>
-                <w:lang w:val="en-GB" w:eastAsia="nl-NL"/>
-              </w:rPr>
-              <w:t>pressure air pump</w:t>
-            </w:r>
-            <w:r>
-              <w:rPr>
-                <w:rFonts w:ascii="Georgia" w:hAnsi="Georgia"/>
-                <w:sz w:val="18"/>
-                <w:szCs w:val="18"/>
-                <w:lang w:val="en-GB" w:eastAsia="nl-NL"/>
-              </w:rPr>
-              <w:t xml:space="preserve">. </w:t>
+              <w:t xml:space="preserve">The robot end effector should suck up tokens by actuating the pressure air pump. </w:t>
             </w:r>
           </w:p>
         </w:tc>
         <w:tc>
           <w:tcPr>
-            <w:tcW w:w="3547" w:type="dxa"/>
+            <w:tcW w:w="3396" w:type="dxa"/>
           </w:tcPr>
           <w:p>
             <w:pPr>
               <w:cnfStyle w:val="000000100000" w:firstRow="0" w:lastRow="0" w:firstColumn="0" w:lastColumn="0" w:oddVBand="0" w:evenVBand="0" w:oddHBand="1" w:evenHBand="0" w:firstRowFirstColumn="0" w:firstRowLastColumn="0" w:lastRowFirstColumn="0" w:lastRowLastColumn="0"/>
               <w:rPr>
                 <w:rFonts w:ascii="Georgia" w:hAnsi="Georgia"/>
-                <w:sz w:val="18"/>
-                <w:szCs w:val="18"/>
                 <w:lang w:val="en-GB" w:eastAsia="nl-NL"/>
               </w:rPr>
             </w:pPr>
             <w:r>
               <w:rPr>
                 <w:rFonts w:ascii="Georgia" w:hAnsi="Georgia"/>
-                <w:sz w:val="18"/>
-                <w:szCs w:val="18"/>
                 <w:lang w:val="en-GB" w:eastAsia="nl-NL"/>
               </w:rPr>
               <w:t xml:space="preserve">Research needs to be done on the sucking power </w:t>
@@ -4325,106 +4129,35 @@
             <w:r>
               <w:rPr>
                 <w:rFonts w:ascii="Georgia" w:hAnsi="Georgia"/>
-                <w:sz w:val="18"/>
-                <w:szCs w:val="18"/>
                 <w:lang w:val="en-GB" w:eastAsia="nl-NL"/>
               </w:rPr>
-              <w:t>w</w:t>
-            </w:r>
-            <w:r>
-              <w:rPr>
-                <w:rFonts w:ascii="Georgia" w:hAnsi="Georgia"/>
-                <w:sz w:val="18"/>
-                <w:szCs w:val="18"/>
-                <w:lang w:val="en-GB" w:eastAsia="nl-NL"/>
-              </w:rPr>
-              <w:t>.</w:t>
-            </w:r>
-            <w:r>
-              <w:rPr>
-                <w:rFonts w:ascii="Georgia" w:hAnsi="Georgia"/>
-                <w:sz w:val="18"/>
-                <w:szCs w:val="18"/>
-                <w:lang w:val="en-GB" w:eastAsia="nl-NL"/>
-              </w:rPr>
-              <w:t>r</w:t>
-            </w:r>
-            <w:r>
-              <w:rPr>
-                <w:rFonts w:ascii="Georgia" w:hAnsi="Georgia"/>
-                <w:sz w:val="18"/>
-                <w:szCs w:val="18"/>
-                <w:lang w:val="en-GB" w:eastAsia="nl-NL"/>
-              </w:rPr>
-              <w:t>.</w:t>
-            </w:r>
-            <w:r>
-              <w:rPr>
-                <w:rFonts w:ascii="Georgia" w:hAnsi="Georgia"/>
-                <w:sz w:val="18"/>
-                <w:szCs w:val="18"/>
-                <w:lang w:val="en-GB" w:eastAsia="nl-NL"/>
-              </w:rPr>
-              <w:t>t</w:t>
-            </w:r>
-            <w:r>
-              <w:rPr>
-                <w:rFonts w:ascii="Georgia" w:hAnsi="Georgia"/>
-                <w:sz w:val="18"/>
-                <w:szCs w:val="18"/>
-                <w:lang w:val="en-GB" w:eastAsia="nl-NL"/>
-              </w:rPr>
-              <w:t>.</w:t>
+              <w:t>w.r.t.</w:t>
             </w:r>
             <w:proofErr w:type="spellEnd"/>
             <w:r>
               <w:rPr>
                 <w:rFonts w:ascii="Georgia" w:hAnsi="Georgia"/>
-                <w:sz w:val="18"/>
-                <w:szCs w:val="18"/>
                 <w:lang w:val="en-GB" w:eastAsia="nl-NL"/>
               </w:rPr>
-              <w:t xml:space="preserve"> the </w:t>
-            </w:r>
-            <w:r>
-              <w:rPr>
-                <w:rFonts w:ascii="Georgia" w:hAnsi="Georgia"/>
-                <w:sz w:val="18"/>
-                <w:szCs w:val="18"/>
-                <w:lang w:val="en-GB" w:eastAsia="nl-NL"/>
-              </w:rPr>
-              <w:t>token</w:t>
-            </w:r>
-            <w:r>
-              <w:rPr>
-                <w:rFonts w:ascii="Georgia" w:hAnsi="Georgia"/>
-                <w:sz w:val="18"/>
-                <w:szCs w:val="18"/>
-                <w:lang w:val="en-GB" w:eastAsia="nl-NL"/>
-              </w:rPr>
-              <w:t>s.</w:t>
+              <w:t xml:space="preserve"> the tokens.</w:t>
             </w:r>
           </w:p>
         </w:tc>
         <w:tc>
           <w:tcPr>
-            <w:tcW w:w="1414" w:type="dxa"/>
+            <w:tcW w:w="1281" w:type="dxa"/>
           </w:tcPr>
           <w:p>
             <w:pPr>
               <w:cnfStyle w:val="000000100000" w:firstRow="0" w:lastRow="0" w:firstColumn="0" w:lastColumn="0" w:oddVBand="0" w:evenVBand="0" w:oddHBand="1" w:evenHBand="0" w:firstRowFirstColumn="0" w:firstRowLastColumn="0" w:lastRowFirstColumn="0" w:lastRowLastColumn="0"/>
               <w:rPr>
                 <w:rFonts w:ascii="Georgia" w:hAnsi="Georgia"/>
-                <w:sz w:val="18"/>
-                <w:szCs w:val="18"/>
                 <w:lang w:val="en-US" w:eastAsia="nl-NL"/>
               </w:rPr>
             </w:pPr>
             <w:r>
               <w:rPr>
                 <w:rFonts w:ascii="Georgia" w:hAnsi="Georgia"/>
-                <w:sz w:val="18"/>
-                <w:szCs w:val="18"/>
                 <w:lang w:val="en-US" w:eastAsia="nl-NL"/>
               </w:rPr>
               <w:t>Must</w:t>
@@ -4456,130 +4189,34 @@
         </w:tc>
         <w:tc>
           <w:tcPr>
-            <w:tcW w:w="3943" w:type="dxa"/>
+            <w:tcW w:w="4227" w:type="dxa"/>
           </w:tcPr>
           <w:p>
             <w:pPr>
               <w:cnfStyle w:val="000000000000" w:firstRow="0" w:lastRow="0" w:firstColumn="0" w:lastColumn="0" w:oddVBand="0" w:evenVBand="0" w:oddHBand="0" w:evenHBand="0" w:firstRowFirstColumn="0" w:firstRowLastColumn="0" w:lastRowFirstColumn="0" w:lastRowLastColumn="0"/>
               <w:rPr>
                 <w:rFonts w:ascii="Georgia" w:hAnsi="Georgia"/>
-                <w:sz w:val="18"/>
-                <w:szCs w:val="18"/>
                 <w:lang w:val="en-GB" w:eastAsia="nl-NL"/>
               </w:rPr>
             </w:pPr>
             <w:r>
               <w:rPr>
                 <w:rFonts w:ascii="Georgia" w:hAnsi="Georgia"/>
-                <w:sz w:val="18"/>
-                <w:szCs w:val="18"/>
                 <w:lang w:val="en-GB" w:eastAsia="nl-NL"/>
               </w:rPr>
-              <w:t xml:space="preserve">The robot </w:t>
-            </w:r>
-            <w:r>
-              <w:rPr>
-                <w:rFonts w:ascii="Georgia" w:hAnsi="Georgia"/>
-                <w:sz w:val="18"/>
-                <w:szCs w:val="18"/>
-                <w:lang w:val="en-GB" w:eastAsia="nl-NL"/>
-              </w:rPr>
-              <w:t>end effector</w:t>
-            </w:r>
-            <w:r>
-              <w:rPr>
-                <w:rFonts w:ascii="Georgia" w:hAnsi="Georgia"/>
-                <w:sz w:val="18"/>
-                <w:szCs w:val="18"/>
-                <w:lang w:val="en-GB" w:eastAsia="nl-NL"/>
-              </w:rPr>
-              <w:t xml:space="preserve"> </w:t>
-            </w:r>
-            <w:r>
-              <w:rPr>
-                <w:rFonts w:ascii="Georgia" w:hAnsi="Georgia"/>
-                <w:sz w:val="18"/>
-                <w:szCs w:val="18"/>
-                <w:lang w:val="en-GB" w:eastAsia="nl-NL"/>
-              </w:rPr>
-              <w:t>must</w:t>
-            </w:r>
-            <w:r>
-              <w:rPr>
-                <w:rFonts w:ascii="Georgia" w:hAnsi="Georgia"/>
-                <w:sz w:val="18"/>
-                <w:szCs w:val="18"/>
-                <w:lang w:val="en-GB" w:eastAsia="nl-NL"/>
-              </w:rPr>
-              <w:t xml:space="preserve"> release the </w:t>
-            </w:r>
-            <w:r>
-              <w:rPr>
-                <w:rFonts w:ascii="Georgia" w:hAnsi="Georgia"/>
-                <w:sz w:val="18"/>
-                <w:szCs w:val="18"/>
-                <w:lang w:val="en-GB" w:eastAsia="nl-NL"/>
-              </w:rPr>
-              <w:t>token</w:t>
-            </w:r>
-            <w:r>
-              <w:rPr>
-                <w:rFonts w:ascii="Georgia" w:hAnsi="Georgia"/>
-                <w:sz w:val="18"/>
-                <w:szCs w:val="18"/>
-                <w:lang w:val="en-GB" w:eastAsia="nl-NL"/>
-              </w:rPr>
-              <w:t xml:space="preserve"> at a given position to insert the </w:t>
-            </w:r>
-            <w:r>
-              <w:rPr>
-                <w:rFonts w:ascii="Georgia" w:hAnsi="Georgia"/>
-                <w:sz w:val="18"/>
-                <w:szCs w:val="18"/>
-                <w:lang w:val="en-GB" w:eastAsia="nl-NL"/>
-              </w:rPr>
-              <w:t>token</w:t>
-            </w:r>
-            <w:r>
-              <w:rPr>
-                <w:rFonts w:ascii="Georgia" w:hAnsi="Georgia"/>
-                <w:sz w:val="18"/>
-                <w:szCs w:val="18"/>
-                <w:lang w:val="en-GB" w:eastAsia="nl-NL"/>
-              </w:rPr>
-              <w:t xml:space="preserve"> into </w:t>
-            </w:r>
-            <w:r>
-              <w:rPr>
-                <w:rFonts w:ascii="Georgia" w:hAnsi="Georgia"/>
-                <w:sz w:val="18"/>
-                <w:szCs w:val="18"/>
-                <w:lang w:val="en-GB" w:eastAsia="nl-NL"/>
-              </w:rPr>
-              <w:t>board</w:t>
-            </w:r>
-            <w:r>
-              <w:rPr>
-                <w:rFonts w:ascii="Georgia" w:hAnsi="Georgia"/>
-                <w:sz w:val="18"/>
-                <w:szCs w:val="18"/>
-                <w:lang w:val="en-GB" w:eastAsia="nl-NL"/>
-              </w:rPr>
-              <w:t>.</w:t>
+              <w:t>The robot end effector must release the token at a given position to insert the token into board.</w:t>
             </w:r>
           </w:p>
         </w:tc>
         <w:tc>
           <w:tcPr>
-            <w:tcW w:w="3547" w:type="dxa"/>
+            <w:tcW w:w="3396" w:type="dxa"/>
           </w:tcPr>
           <w:p>
             <w:pPr>
               <w:cnfStyle w:val="000000000000" w:firstRow="0" w:lastRow="0" w:firstColumn="0" w:lastColumn="0" w:oddVBand="0" w:evenVBand="0" w:oddHBand="0" w:evenHBand="0" w:firstRowFirstColumn="0" w:firstRowLastColumn="0" w:lastRowFirstColumn="0" w:lastRowLastColumn="0"/>
               <w:rPr>
                 <w:rFonts w:ascii="Georgia" w:hAnsi="Georgia"/>
-                <w:sz w:val="18"/>
-                <w:szCs w:val="18"/>
                 <w:lang w:val="en-GB" w:eastAsia="nl-NL"/>
               </w:rPr>
             </w:pPr>
@@ -4587,23 +4224,19 @@
         </w:tc>
         <w:tc>
           <w:tcPr>
-            <w:tcW w:w="1414" w:type="dxa"/>
+            <w:tcW w:w="1281" w:type="dxa"/>
           </w:tcPr>
           <w:p>
             <w:pPr>
               <w:cnfStyle w:val="000000000000" w:firstRow="0" w:lastRow="0" w:firstColumn="0" w:lastColumn="0" w:oddVBand="0" w:evenVBand="0" w:oddHBand="0" w:evenHBand="0" w:firstRowFirstColumn="0" w:firstRowLastColumn="0" w:lastRowFirstColumn="0" w:lastRowLastColumn="0"/>
               <w:rPr>
                 <w:rFonts w:ascii="Georgia" w:hAnsi="Georgia"/>
-                <w:sz w:val="18"/>
-                <w:szCs w:val="18"/>
                 <w:lang w:val="en-US" w:eastAsia="nl-NL"/>
               </w:rPr>
             </w:pPr>
             <w:r>
               <w:rPr>
                 <w:rFonts w:ascii="Georgia" w:hAnsi="Georgia"/>
-                <w:sz w:val="18"/>
-                <w:szCs w:val="18"/>
                 <w:lang w:val="en-US" w:eastAsia="nl-NL"/>
               </w:rPr>
               <w:t>Must</w:t>
@@ -4638,7 +4271,7 @@
         </w:tc>
         <w:tc>
           <w:tcPr>
-            <w:tcW w:w="3943" w:type="dxa"/>
+            <w:tcW w:w="4227" w:type="dxa"/>
           </w:tcPr>
           <w:p>
             <w:pPr>
@@ -4646,41 +4279,32 @@
               <w:cnfStyle w:val="000000100000" w:firstRow="0" w:lastRow="0" w:firstColumn="0" w:lastColumn="0" w:oddVBand="0" w:evenVBand="0" w:oddHBand="1" w:evenHBand="0" w:firstRowFirstColumn="0" w:firstRowLastColumn="0" w:lastRowFirstColumn="0" w:lastRowLastColumn="0"/>
               <w:rPr>
                 <w:rFonts w:ascii="Georgia" w:hAnsi="Georgia"/>
-                <w:sz w:val="18"/>
-                <w:szCs w:val="18"/>
+                <w:sz w:val="20"/>
+                <w:szCs w:val="20"/>
               </w:rPr>
             </w:pPr>
             <w:r>
               <w:rPr>
                 <w:rFonts w:ascii="Georgia" w:hAnsi="Georgia"/>
-                <w:sz w:val="18"/>
-                <w:szCs w:val="18"/>
+                <w:sz w:val="20"/>
+                <w:szCs w:val="20"/>
               </w:rPr>
               <w:t xml:space="preserve">The algorithm running on the Raspberry Pi </w:t>
             </w:r>
             <w:r>
               <w:rPr>
                 <w:rFonts w:ascii="Georgia" w:hAnsi="Georgia"/>
-                <w:sz w:val="18"/>
-                <w:szCs w:val="18"/>
+                <w:sz w:val="20"/>
+                <w:szCs w:val="20"/>
                 <w:lang w:val="en-GB" w:eastAsia="nl-NL"/>
               </w:rPr>
-              <w:t>c</w:t>
+              <w:t>could</w:t>
             </w:r>
             <w:r>
               <w:rPr>
                 <w:rFonts w:ascii="Georgia" w:hAnsi="Georgia"/>
-                <w:sz w:val="18"/>
-                <w:szCs w:val="18"/>
-                <w:lang w:val="en-GB" w:eastAsia="nl-NL"/>
-              </w:rPr>
-              <w:t>ould</w:t>
-            </w:r>
-            <w:r>
-              <w:rPr>
-                <w:rFonts w:ascii="Georgia" w:hAnsi="Georgia"/>
-                <w:sz w:val="18"/>
-                <w:szCs w:val="18"/>
+                <w:sz w:val="20"/>
+                <w:szCs w:val="20"/>
               </w:rPr>
               <w:t xml:space="preserve"> be integrated on the new STM32H7 dual-core. </w:t>
             </w:r>
@@ -4690,8 +4314,6 @@
               <w:cnfStyle w:val="000000100000" w:firstRow="0" w:lastRow="0" w:firstColumn="0" w:lastColumn="0" w:oddVBand="0" w:evenVBand="0" w:oddHBand="1" w:evenHBand="0" w:firstRowFirstColumn="0" w:firstRowLastColumn="0" w:lastRowFirstColumn="0" w:lastRowLastColumn="0"/>
               <w:rPr>
                 <w:rFonts w:ascii="Georgia" w:hAnsi="Georgia"/>
-                <w:sz w:val="18"/>
-                <w:szCs w:val="18"/>
                 <w:lang w:val="en-GB" w:eastAsia="nl-NL"/>
               </w:rPr>
             </w:pPr>
@@ -4699,15 +4321,15 @@
         </w:tc>
         <w:tc>
           <w:tcPr>
-            <w:tcW w:w="3547" w:type="dxa"/>
+            <w:tcW w:w="3396" w:type="dxa"/>
           </w:tcPr>
           <w:p>
             <w:pPr>
               <w:cnfStyle w:val="000000100000" w:firstRow="0" w:lastRow="0" w:firstColumn="0" w:lastColumn="0" w:oddVBand="0" w:evenVBand="0" w:oddHBand="1" w:evenHBand="0" w:firstRowFirstColumn="0" w:firstRowLastColumn="0" w:lastRowFirstColumn="0" w:lastRowLastColumn="0"/>
               <w:rPr>
                 <w:rFonts w:ascii="Georgia" w:hAnsi="Georgia"/>
-                <w:sz w:val="18"/>
-                <w:szCs w:val="18"/>
+                <w:sz w:val="22"/>
+                <w:szCs w:val="22"/>
                 <w:lang w:val="en-GB" w:eastAsia="nl-NL"/>
               </w:rPr>
             </w:pPr>
@@ -4715,23 +4337,21 @@
         </w:tc>
         <w:tc>
           <w:tcPr>
-            <w:tcW w:w="1414" w:type="dxa"/>
+            <w:tcW w:w="1281" w:type="dxa"/>
           </w:tcPr>
           <w:p>
             <w:pPr>
               <w:cnfStyle w:val="000000100000" w:firstRow="0" w:lastRow="0" w:firstColumn="0" w:lastColumn="0" w:oddVBand="0" w:evenVBand="0" w:oddHBand="1" w:evenHBand="0" w:firstRowFirstColumn="0" w:firstRowLastColumn="0" w:lastRowFirstColumn="0" w:lastRowLastColumn="0"/>
               <w:rPr>
                 <w:rFonts w:ascii="Georgia" w:hAnsi="Georgia"/>
-                <w:sz w:val="18"/>
-                <w:szCs w:val="18"/>
+                <w:sz w:val="22"/>
+                <w:szCs w:val="22"/>
                 <w:lang w:val="en-US" w:eastAsia="nl-NL"/>
               </w:rPr>
             </w:pPr>
             <w:r>
               <w:rPr>
                 <w:rFonts w:ascii="Georgia" w:hAnsi="Georgia"/>
-                <w:sz w:val="18"/>
-                <w:szCs w:val="18"/>
                 <w:lang w:val="en-GB" w:eastAsia="nl-NL"/>
               </w:rPr>
               <w:t>Could</w:t>
@@ -4751,8 +4371,8 @@
           <w:lang w:val="en-US"/>
         </w:rPr>
       </w:pPr>
-      <w:bookmarkStart w:id="8" w:name="_Toc511394993"/>
-      <w:bookmarkEnd w:id="5"/>
+      <w:bookmarkStart w:id="9" w:name="_Toc511394993"/>
+      <w:bookmarkEnd w:id="6"/>
     </w:p>
     <w:p>
       <w:pPr>
@@ -4803,7 +4423,6 @@
         <w:rPr>
           <w:lang w:val="en-US"/>
         </w:rPr>
-        <w:lastRenderedPageBreak/>
         <w:t>These were acquired from another document</w:t>
       </w:r>
       <w:r>
@@ -4861,8 +4480,8 @@
         </w:rPr>
         <w:t>Unit Test Plan</w:t>
       </w:r>
-      <w:bookmarkStart w:id="9" w:name="_Hlk511396807"/>
-      <w:bookmarkEnd w:id="8"/>
+      <w:bookmarkStart w:id="10" w:name="_Hlk511396807"/>
+      <w:bookmarkEnd w:id="9"/>
     </w:p>
     <w:p>
       <w:pPr>
@@ -5169,13 +4788,13 @@
           <w:lang w:val="en-US"/>
         </w:rPr>
       </w:pPr>
-      <w:commentRangeStart w:id="10"/>
-      <w:commentRangeEnd w:id="10"/>
+      <w:commentRangeStart w:id="11"/>
+      <w:commentRangeEnd w:id="11"/>
       <w:r>
         <w:rPr>
           <w:rStyle w:val="CommentReference"/>
         </w:rPr>
-        <w:commentReference w:id="10"/>
+        <w:commentReference w:id="11"/>
       </w:r>
       <w:r>
         <w:rPr>
@@ -5382,15 +5001,15 @@
           <w:lang w:val="en-US"/>
         </w:rPr>
       </w:pPr>
-      <w:bookmarkStart w:id="11" w:name="_Toc511394994"/>
-      <w:bookmarkEnd w:id="9"/>
+      <w:bookmarkStart w:id="12" w:name="_Toc511394994"/>
+      <w:bookmarkEnd w:id="10"/>
       <w:r>
         <w:rPr>
           <w:lang w:val="en-US"/>
         </w:rPr>
         <w:t>Integration Test Plan</w:t>
       </w:r>
-      <w:bookmarkEnd w:id="11"/>
+      <w:bookmarkEnd w:id="12"/>
     </w:p>
     <w:p>
       <w:pPr>
@@ -5591,7 +5210,7 @@
           <w:lang w:val="en-US"/>
         </w:rPr>
       </w:pPr>
-      <w:bookmarkStart w:id="12" w:name="_Toc511394995"/>
+      <w:bookmarkStart w:id="13" w:name="_Toc511394995"/>
       <w:r>
         <w:rPr>
           <w:lang w:val="en-US"/>
@@ -5604,7 +5223,7 @@
         </w:rPr>
         <w:t xml:space="preserve"> (use cases?)</w:t>
       </w:r>
-      <w:bookmarkEnd w:id="12"/>
+      <w:bookmarkEnd w:id="13"/>
     </w:p>
     <w:p>
       <w:pPr>
@@ -5755,7 +5374,7 @@
           <w:lang w:val="en-US"/>
         </w:rPr>
       </w:pPr>
-      <w:commentRangeStart w:id="13"/>
+      <w:commentRangeStart w:id="14"/>
       <w:r>
         <w:rPr>
           <w:lang w:val="en-US"/>
@@ -5776,12 +5395,12 @@
         </w:rPr>
         <w:t xml:space="preserve"> is his)(new)</w:t>
       </w:r>
-      <w:commentRangeEnd w:id="13"/>
+      <w:commentRangeEnd w:id="14"/>
       <w:r>
         <w:rPr>
           <w:rStyle w:val="CommentReference"/>
         </w:rPr>
-        <w:commentReference w:id="13"/>
+        <w:commentReference w:id="14"/>
       </w:r>
     </w:p>
     <w:sectPr>
@@ -5801,7 +5420,42 @@
 
 <file path=word/comments.xml><?xml version="1.0" encoding="utf-8"?>
 <w:comments xmlns:wpc="http://schemas.microsoft.com/office/word/2010/wordprocessingCanvas" xmlns:cx="http://schemas.microsoft.com/office/drawing/2014/chartex" xmlns:cx1="http://schemas.microsoft.com/office/drawing/2015/9/8/chartex" xmlns:cx2="http://schemas.microsoft.com/office/drawing/2015/10/21/chartex" xmlns:cx3="http://schemas.microsoft.com/office/drawing/2016/5/9/chartex" xmlns:cx4="http://schemas.microsoft.com/office/drawing/2016/5/10/chartex" xmlns:cx5="http://schemas.microsoft.com/office/drawing/2016/5/11/chartex" xmlns:cx6="http://schemas.microsoft.com/office/drawing/2016/5/12/chartex" xmlns:cx7="http://schemas.microsoft.com/office/drawing/2016/5/13/chartex" xmlns:cx8="http://schemas.microsoft.com/office/drawing/2016/5/14/chartex" xmlns:mc="http://schemas.openxmlformats.org/markup-compatibility/2006" xmlns:aink="http://schemas.microsoft.com/office/drawing/2016/ink" xmlns:am3d="http://schemas.microsoft.com/office/drawing/2017/model3d" xmlns:o="urn:schemas-microsoft-com:office:office" xmlns:oel="http://schemas.microsoft.com/office/2019/extlst" xmlns:r="http://schemas.openxmlformats.org/officeDocument/2006/relationships" xmlns:m="http://schemas.openxmlformats.org/officeDocument/2006/math" xmlns:v="urn:schemas-microsoft-com:vml" xmlns:wp14="http://schemas.microsoft.com/office/word/2010/wordprocessingDrawing" xmlns:wp="http://schemas.openxmlformats.org/drawingml/2006/wordprocessingDrawing" xmlns:w10="urn:schemas-microsoft-com:office:word" xmlns:w="http://schemas.openxmlformats.org/wordprocessingml/2006/main" xmlns:w14="http://schemas.microsoft.com/office/word/2010/wordml" xmlns:w15="http://schemas.microsoft.com/office/word/2012/wordml" xmlns:w16cex="http://schemas.microsoft.com/office/word/2018/wordml/cex" xmlns:w16cid="http://schemas.microsoft.com/office/word/2016/wordml/cid" xmlns:w16="http://schemas.microsoft.com/office/word/2018/wordml" xmlns:w16sdtdh="http://schemas.microsoft.com/office/word/2020/wordml/sdtdatahash" xmlns:w16se="http://schemas.microsoft.com/office/word/2015/wordml/symex" xmlns:wpg="http://schemas.microsoft.com/office/word/2010/wordprocessingGroup" xmlns:wpi="http://schemas.microsoft.com/office/word/2010/wordprocessingInk" xmlns:wne="http://schemas.microsoft.com/office/word/2006/wordml" xmlns:wps="http://schemas.microsoft.com/office/word/2010/wordprocessingShape" mc:Ignorable="w14 w15 w16se w16cid w16 w16cex w16sdtdh wp14">
-  <w:comment w:id="7" w:author="Ivanov,Boris B.N." w:date="2023-03-08T16:50:00Z" w:initials="IB">
+  <w:comment w:id="5" w:author="Ivanov,Boris B.N." w:date="2023-03-20T15:02:00Z" w:initials="IB">
+    <w:p>
+      <w:pPr>
+        <w:pStyle w:val="CommentText"/>
+      </w:pPr>
+      <w:r>
+        <w:rPr>
+          <w:rStyle w:val="CommentReference"/>
+        </w:rPr>
+        <w:annotationRef/>
+      </w:r>
+      <w:r>
+        <w:rPr>
+          <w:lang w:val="en-US"/>
+        </w:rPr>
+        <w:t>The main issue I've had with defining them, is the fact that I can go on forever. I can make a requirement for most any block. Be it a task manager, an encoder block, or the RGB sensor, or a PWM signal.</w:t>
+      </w:r>
+    </w:p>
+    <w:p>
+      <w:pPr>
+        <w:pStyle w:val="CommentText"/>
+      </w:pPr>
+    </w:p>
+    <w:p>
+      <w:pPr>
+        <w:pStyle w:val="CommentText"/>
+      </w:pPr>
+      <w:r>
+        <w:rPr>
+          <w:lang w:val="en-US"/>
+        </w:rPr>
+        <w:t>And then how do I quantify the "verification" time of the previous' interns work.</w:t>
+      </w:r>
+    </w:p>
+  </w:comment>
+  <w:comment w:id="8" w:author="Ivanov,Boris B.N. [2]" w:date="2023-03-08T16:50:00Z" w:initials="IB">
     <w:p>
       <w:pPr>
         <w:pStyle w:val="CommentText"/>
@@ -5827,7 +5481,7 @@
       </w:r>
     </w:p>
   </w:comment>
-  <w:comment w:id="10" w:author="Ivanov,Boris B.N." w:date="2023-03-08T16:56:00Z" w:initials="IB">
+  <w:comment w:id="11" w:author="Ivanov,Boris B.N. [2]" w:date="2023-03-08T16:56:00Z" w:initials="IB">
     <w:p>
       <w:pPr>
         <w:pStyle w:val="CommentText"/>
@@ -5847,7 +5501,7 @@
       </w:r>
     </w:p>
   </w:comment>
-  <w:comment w:id="13" w:author="Ivanov,Boris B.N." w:date="2023-03-08T16:35:00Z" w:initials="IB">
+  <w:comment w:id="14" w:author="Ivanov,Boris B.N. [2]" w:date="2023-03-08T16:35:00Z" w:initials="IB">
     <w:p>
       <w:pPr>
         <w:pStyle w:val="CommentText"/>
@@ -5871,6 +5525,7 @@
 
 <file path=word/commentsExtended.xml><?xml version="1.0" encoding="utf-8"?>
 <w15:commentsEx xmlns:wpc="http://schemas.microsoft.com/office/word/2010/wordprocessingCanvas" xmlns:cx="http://schemas.microsoft.com/office/drawing/2014/chartex" xmlns:cx1="http://schemas.microsoft.com/office/drawing/2015/9/8/chartex" xmlns:cx2="http://schemas.microsoft.com/office/drawing/2015/10/21/chartex" xmlns:cx3="http://schemas.microsoft.com/office/drawing/2016/5/9/chartex" xmlns:cx4="http://schemas.microsoft.com/office/drawing/2016/5/10/chartex" xmlns:cx5="http://schemas.microsoft.com/office/drawing/2016/5/11/chartex" xmlns:cx6="http://schemas.microsoft.com/office/drawing/2016/5/12/chartex" xmlns:cx7="http://schemas.microsoft.com/office/drawing/2016/5/13/chartex" xmlns:cx8="http://schemas.microsoft.com/office/drawing/2016/5/14/chartex" xmlns:mc="http://schemas.openxmlformats.org/markup-compatibility/2006" xmlns:aink="http://schemas.microsoft.com/office/drawing/2016/ink" xmlns:am3d="http://schemas.microsoft.com/office/drawing/2017/model3d" xmlns:o="urn:schemas-microsoft-com:office:office" xmlns:oel="http://schemas.microsoft.com/office/2019/extlst" xmlns:r="http://schemas.openxmlformats.org/officeDocument/2006/relationships" xmlns:m="http://schemas.openxmlformats.org/officeDocument/2006/math" xmlns:v="urn:schemas-microsoft-com:vml" xmlns:wp14="http://schemas.microsoft.com/office/word/2010/wordprocessingDrawing" xmlns:wp="http://schemas.openxmlformats.org/drawingml/2006/wordprocessingDrawing" xmlns:w10="urn:schemas-microsoft-com:office:word" xmlns:w="http://schemas.openxmlformats.org/wordprocessingml/2006/main" xmlns:w14="http://schemas.microsoft.com/office/word/2010/wordml" xmlns:w15="http://schemas.microsoft.com/office/word/2012/wordml" xmlns:w16cex="http://schemas.microsoft.com/office/word/2018/wordml/cex" xmlns:w16cid="http://schemas.microsoft.com/office/word/2016/wordml/cid" xmlns:w16="http://schemas.microsoft.com/office/word/2018/wordml" xmlns:w16sdtdh="http://schemas.microsoft.com/office/word/2020/wordml/sdtdatahash" xmlns:w16se="http://schemas.microsoft.com/office/word/2015/wordml/symex" xmlns:wpg="http://schemas.microsoft.com/office/word/2010/wordprocessingGroup" xmlns:wpi="http://schemas.microsoft.com/office/word/2010/wordprocessingInk" xmlns:wne="http://schemas.microsoft.com/office/word/2006/wordml" xmlns:wps="http://schemas.microsoft.com/office/word/2010/wordprocessingShape" mc:Ignorable="w14 w15 w16se w16cid w16 w16cex w16sdtdh wp14">
+  <w15:commentEx w15:paraId="649AE034" w15:done="0"/>
   <w15:commentEx w15:paraId="0DD0F594" w15:done="1"/>
   <w15:commentEx w15:paraId="1A1C1968" w15:done="1"/>
   <w15:commentEx w15:paraId="35C0C88C" w15:done="0"/>
@@ -5879,6 +5534,7 @@
 
 <file path=word/commentsExtensible.xml><?xml version="1.0" encoding="utf-8"?>
 <w16cex:commentsExtensible xmlns:wpc="http://schemas.microsoft.com/office/word/2010/wordprocessingCanvas" xmlns:cx="http://schemas.microsoft.com/office/drawing/2014/chartex" xmlns:cx1="http://schemas.microsoft.com/office/drawing/2015/9/8/chartex" xmlns:cx2="http://schemas.microsoft.com/office/drawing/2015/10/21/chartex" xmlns:cx3="http://schemas.microsoft.com/office/drawing/2016/5/9/chartex" xmlns:cx4="http://schemas.microsoft.com/office/drawing/2016/5/10/chartex" xmlns:cx5="http://schemas.microsoft.com/office/drawing/2016/5/11/chartex" xmlns:cx6="http://schemas.microsoft.com/office/drawing/2016/5/12/chartex" xmlns:cx7="http://schemas.microsoft.com/office/drawing/2016/5/13/chartex" xmlns:cx8="http://schemas.microsoft.com/office/drawing/2016/5/14/chartex" xmlns:mc="http://schemas.openxmlformats.org/markup-compatibility/2006" xmlns:aink="http://schemas.microsoft.com/office/drawing/2016/ink" xmlns:am3d="http://schemas.microsoft.com/office/drawing/2017/model3d" xmlns:o="urn:schemas-microsoft-com:office:office" xmlns:oel="http://schemas.microsoft.com/office/2019/extlst" xmlns:r="http://schemas.openxmlformats.org/officeDocument/2006/relationships" xmlns:m="http://schemas.openxmlformats.org/officeDocument/2006/math" xmlns:v="urn:schemas-microsoft-com:vml" xmlns:wp14="http://schemas.microsoft.com/office/word/2010/wordprocessingDrawing" xmlns:wp="http://schemas.openxmlformats.org/drawingml/2006/wordprocessingDrawing" xmlns:w10="urn:schemas-microsoft-com:office:word" xmlns:w="http://schemas.openxmlformats.org/wordprocessingml/2006/main" xmlns:w14="http://schemas.microsoft.com/office/word/2010/wordml" xmlns:w15="http://schemas.microsoft.com/office/word/2012/wordml" xmlns:w16cex="http://schemas.microsoft.com/office/word/2018/wordml/cex" xmlns:w16cid="http://schemas.microsoft.com/office/word/2016/wordml/cid" xmlns:w16="http://schemas.microsoft.com/office/word/2018/wordml" xmlns:w16sdtdh="http://schemas.microsoft.com/office/word/2020/wordml/sdtdatahash" xmlns:w16se="http://schemas.microsoft.com/office/word/2015/wordml/symex" xmlns:wpg="http://schemas.microsoft.com/office/word/2010/wordprocessingGroup" xmlns:wpi="http://schemas.microsoft.com/office/word/2010/wordprocessingInk" xmlns:wne="http://schemas.microsoft.com/office/word/2006/wordml" xmlns:wps="http://schemas.microsoft.com/office/word/2010/wordprocessingShape" mc:Ignorable="w14 w15 w16se w16cid w16 w16cex w16sdtdh wp14">
+  <w16cex:commentExtensible w16cex:durableId="27C2F418" w16cex:dateUtc="2023-03-20T14:02:00Z"/>
   <w16cex:commentExtensible w16cex:durableId="27B33B46" w16cex:dateUtc="2023-03-08T15:50:00Z"/>
   <w16cex:commentExtensible w16cex:durableId="27B33CC5" w16cex:dateUtc="2023-03-08T15:56:00Z"/>
   <w16cex:commentExtensible w16cex:durableId="27B337ED" w16cex:dateUtc="2023-03-08T15:35:00Z"/>
@@ -5887,6 +5543,7 @@
 
 <file path=word/commentsIds.xml><?xml version="1.0" encoding="utf-8"?>
 <w16cid:commentsIds xmlns:wpc="http://schemas.microsoft.com/office/word/2010/wordprocessingCanvas" xmlns:cx="http://schemas.microsoft.com/office/drawing/2014/chartex" xmlns:cx1="http://schemas.microsoft.com/office/drawing/2015/9/8/chartex" xmlns:cx2="http://schemas.microsoft.com/office/drawing/2015/10/21/chartex" xmlns:cx3="http://schemas.microsoft.com/office/drawing/2016/5/9/chartex" xmlns:cx4="http://schemas.microsoft.com/office/drawing/2016/5/10/chartex" xmlns:cx5="http://schemas.microsoft.com/office/drawing/2016/5/11/chartex" xmlns:cx6="http://schemas.microsoft.com/office/drawing/2016/5/12/chartex" xmlns:cx7="http://schemas.microsoft.com/office/drawing/2016/5/13/chartex" xmlns:cx8="http://schemas.microsoft.com/office/drawing/2016/5/14/chartex" xmlns:mc="http://schemas.openxmlformats.org/markup-compatibility/2006" xmlns:aink="http://schemas.microsoft.com/office/drawing/2016/ink" xmlns:am3d="http://schemas.microsoft.com/office/drawing/2017/model3d" xmlns:o="urn:schemas-microsoft-com:office:office" xmlns:oel="http://schemas.microsoft.com/office/2019/extlst" xmlns:r="http://schemas.openxmlformats.org/officeDocument/2006/relationships" xmlns:m="http://schemas.openxmlformats.org/officeDocument/2006/math" xmlns:v="urn:schemas-microsoft-com:vml" xmlns:wp14="http://schemas.microsoft.com/office/word/2010/wordprocessingDrawing" xmlns:wp="http://schemas.openxmlformats.org/drawingml/2006/wordprocessingDrawing" xmlns:w10="urn:schemas-microsoft-com:office:word" xmlns:w="http://schemas.openxmlformats.org/wordprocessingml/2006/main" xmlns:w14="http://schemas.microsoft.com/office/word/2010/wordml" xmlns:w15="http://schemas.microsoft.com/office/word/2012/wordml" xmlns:w16cex="http://schemas.microsoft.com/office/word/2018/wordml/cex" xmlns:w16cid="http://schemas.microsoft.com/office/word/2016/wordml/cid" xmlns:w16="http://schemas.microsoft.com/office/word/2018/wordml" xmlns:w16sdtdh="http://schemas.microsoft.com/office/word/2020/wordml/sdtdatahash" xmlns:w16se="http://schemas.microsoft.com/office/word/2015/wordml/symex" xmlns:wpg="http://schemas.microsoft.com/office/word/2010/wordprocessingGroup" xmlns:wpi="http://schemas.microsoft.com/office/word/2010/wordprocessingInk" xmlns:wne="http://schemas.microsoft.com/office/word/2006/wordml" xmlns:wps="http://schemas.microsoft.com/office/word/2010/wordprocessingShape" mc:Ignorable="w14 w15 w16se w16cid w16 w16cex w16sdtdh wp14">
+  <w16cid:commentId w16cid:paraId="649AE034" w16cid:durableId="27C2F418"/>
   <w16cid:commentId w16cid:paraId="0DD0F594" w16cid:durableId="27B33B46"/>
   <w16cid:commentId w16cid:paraId="1A1C1968" w16cid:durableId="27B33CC5"/>
   <w16cid:commentId w16cid:paraId="35C0C88C" w16cid:durableId="27B337ED"/>
@@ -10926,6 +10583,9 @@
 <file path=word/people.xml><?xml version="1.0" encoding="utf-8"?>
 <w15:people xmlns:wpc="http://schemas.microsoft.com/office/word/2010/wordprocessingCanvas" xmlns:cx="http://schemas.microsoft.com/office/drawing/2014/chartex" xmlns:cx1="http://schemas.microsoft.com/office/drawing/2015/9/8/chartex" xmlns:cx2="http://schemas.microsoft.com/office/drawing/2015/10/21/chartex" xmlns:cx3="http://schemas.microsoft.com/office/drawing/2016/5/9/chartex" xmlns:cx4="http://schemas.microsoft.com/office/drawing/2016/5/10/chartex" xmlns:cx5="http://schemas.microsoft.com/office/drawing/2016/5/11/chartex" xmlns:cx6="http://schemas.microsoft.com/office/drawing/2016/5/12/chartex" xmlns:cx7="http://schemas.microsoft.com/office/drawing/2016/5/13/chartex" xmlns:cx8="http://schemas.microsoft.com/office/drawing/2016/5/14/chartex" xmlns:mc="http://schemas.openxmlformats.org/markup-compatibility/2006" xmlns:aink="http://schemas.microsoft.com/office/drawing/2016/ink" xmlns:am3d="http://schemas.microsoft.com/office/drawing/2017/model3d" xmlns:o="urn:schemas-microsoft-com:office:office" xmlns:oel="http://schemas.microsoft.com/office/2019/extlst" xmlns:r="http://schemas.openxmlformats.org/officeDocument/2006/relationships" xmlns:m="http://schemas.openxmlformats.org/officeDocument/2006/math" xmlns:v="urn:schemas-microsoft-com:vml" xmlns:wp14="http://schemas.microsoft.com/office/word/2010/wordprocessingDrawing" xmlns:wp="http://schemas.openxmlformats.org/drawingml/2006/wordprocessingDrawing" xmlns:w10="urn:schemas-microsoft-com:office:word" xmlns:w="http://schemas.openxmlformats.org/wordprocessingml/2006/main" xmlns:w14="http://schemas.microsoft.com/office/word/2010/wordml" xmlns:w15="http://schemas.microsoft.com/office/word/2012/wordml" xmlns:w16cex="http://schemas.microsoft.com/office/word/2018/wordml/cex" xmlns:w16cid="http://schemas.microsoft.com/office/word/2016/wordml/cid" xmlns:w16="http://schemas.microsoft.com/office/word/2018/wordml" xmlns:w16sdtdh="http://schemas.microsoft.com/office/word/2020/wordml/sdtdatahash" xmlns:w16se="http://schemas.microsoft.com/office/word/2015/wordml/symex" xmlns:wpg="http://schemas.microsoft.com/office/word/2010/wordprocessingGroup" xmlns:wpi="http://schemas.microsoft.com/office/word/2010/wordprocessingInk" xmlns:wne="http://schemas.microsoft.com/office/word/2006/wordml" xmlns:wps="http://schemas.microsoft.com/office/word/2010/wordprocessingShape" mc:Ignorable="w14 w15 w16se w16cid w16 w16cex w16sdtdh wp14">
   <w15:person w15:author="Ivanov,Boris B.N.">
+    <w15:presenceInfo w15:providerId="AD" w15:userId="S::357544@student.fontys.nl::c7f9adc8-8920-49fd-9637-51dff02292c0"/>
+  </w15:person>
+  <w15:person w15:author="Ivanov,Boris B.N. [2]">
     <w15:presenceInfo w15:providerId="None" w15:userId="Ivanov,Boris B.N."/>
   </w15:person>
 </w15:people>
@@ -13517,6 +13177,7 @@
     <w:sig w:usb0="00000287" w:usb1="00000000" w:usb2="00000000" w:usb3="00000000" w:csb0="0000009F" w:csb1="00000000"/>
   </w:font>
   <w:font w:name="Georgia">
+    <w:altName w:val="Georgia"/>
     <w:panose1 w:val="02040502050405020303"/>
     <w:charset w:val="00"/>
     <w:family w:val="roman"/>
@@ -13552,6 +13213,7 @@
     <w:rsid w:val="00483F22"/>
     <w:rsid w:val="006276B5"/>
     <w:rsid w:val="00803B87"/>
+    <w:rsid w:val="008A657C"/>
     <w:rsid w:val="009268E7"/>
     <w:rsid w:val="009A5B9E"/>
     <w:rsid w:val="00B54CA0"/>
@@ -14361,15 +14023,16 @@
 </file>
 
 <file path=customXml/item2.xml><?xml version="1.0" encoding="utf-8"?>
-<?mso-contentType ?>
-<FormTemplates xmlns="http://schemas.microsoft.com/sharepoint/v3/contenttype/forms">
-  <Display>DocumentLibraryForm</Display>
-  <Edit>DocumentLibraryForm</Edit>
-  <New>DocumentLibraryForm</New>
-</FormTemplates>
+<b:Sources xmlns:b="http://schemas.openxmlformats.org/officeDocument/2006/bibliography" xmlns="http://schemas.openxmlformats.org/officeDocument/2006/bibliography" SelectedStyle="\APA.XSL" StyleName="APA"/>
 </file>
 
 <file path=customXml/item3.xml><?xml version="1.0" encoding="utf-8"?>
+<p:properties xmlns:p="http://schemas.microsoft.com/office/2006/metadata/properties" xmlns:xsi="http://www.w3.org/2001/XMLSchema-instance" xmlns:pc="http://schemas.microsoft.com/office/infopath/2007/PartnerControls">
+  <documentManagement/>
+</p:properties>
+</file>
+
+<file path=customXml/item4.xml><?xml version="1.0" encoding="utf-8"?>
 <ct:contentTypeSchema xmlns:ct="http://schemas.microsoft.com/office/2006/metadata/contentType" xmlns:ma="http://schemas.microsoft.com/office/2006/metadata/properties/metaAttributes" ct:_="" ma:_="" ma:contentTypeName="Document" ma:contentTypeID="0x0101004362C20BF59434498D9EFC0A523C2A8E" ma:contentTypeVersion="13" ma:contentTypeDescription="Een nieuw document maken." ma:contentTypeScope="" ma:versionID="3cbef5007cbd2db1db7d1e732b875b9f">
   <xsd:schema xmlns:xsd="http://www.w3.org/2001/XMLSchema" xmlns:xs="http://www.w3.org/2001/XMLSchema" xmlns:p="http://schemas.microsoft.com/office/2006/metadata/properties" xmlns:ns3="c63d1281-11a5-4582-8d56-a7a97825f833" xmlns:ns4="dd87a025-2800-495d-893a-5b07e9d03faa" targetNamespace="http://schemas.microsoft.com/office/2006/metadata/properties" ma:root="true" ma:fieldsID="0e44c6196db9c9e448b10b767f3759aa" ns3:_="" ns4:_="">
     <xsd:import namespace="c63d1281-11a5-4582-8d56-a7a97825f833"/>
@@ -14592,14 +14255,13 @@
 </ct:contentTypeSchema>
 </file>
 
-<file path=customXml/item4.xml><?xml version="1.0" encoding="utf-8"?>
-<p:properties xmlns:p="http://schemas.microsoft.com/office/2006/metadata/properties" xmlns:xsi="http://www.w3.org/2001/XMLSchema-instance" xmlns:pc="http://schemas.microsoft.com/office/infopath/2007/PartnerControls">
-  <documentManagement/>
-</p:properties>
-</file>
-
 <file path=customXml/item5.xml><?xml version="1.0" encoding="utf-8"?>
-<b:Sources xmlns:b="http://schemas.openxmlformats.org/officeDocument/2006/bibliography" xmlns="http://schemas.openxmlformats.org/officeDocument/2006/bibliography" SelectedStyle="\APA.XSL" StyleName="APA"/>
+<?mso-contentType ?>
+<FormTemplates xmlns="http://schemas.microsoft.com/sharepoint/v3/contenttype/forms">
+  <Display>DocumentLibraryForm</Display>
+  <Edit>DocumentLibraryForm</Edit>
+  <New>DocumentLibraryForm</New>
+</FormTemplates>
 </file>
 
 <file path=customXml/itemProps1.xml><?xml version="1.0" encoding="utf-8"?>
@@ -14611,14 +14273,23 @@
 </file>
 
 <file path=customXml/itemProps2.xml><?xml version="1.0" encoding="utf-8"?>
-<ds:datastoreItem xmlns:ds="http://schemas.openxmlformats.org/officeDocument/2006/customXml" ds:itemID="{182D1BB3-DE3F-41DB-A9B6-15872521E259}">
+<ds:datastoreItem xmlns:ds="http://schemas.openxmlformats.org/officeDocument/2006/customXml" ds:itemID="{092B482A-8E7A-4037-B9C6-41004BA15886}">
   <ds:schemaRefs>
-    <ds:schemaRef ds:uri="http://schemas.microsoft.com/sharepoint/v3/contenttype/forms"/>
+    <ds:schemaRef ds:uri="http://schemas.openxmlformats.org/officeDocument/2006/bibliography"/>
   </ds:schemaRefs>
 </ds:datastoreItem>
 </file>
 
 <file path=customXml/itemProps3.xml><?xml version="1.0" encoding="utf-8"?>
+<ds:datastoreItem xmlns:ds="http://schemas.openxmlformats.org/officeDocument/2006/customXml" ds:itemID="{FA61ED45-4914-4C56-B26C-745F19EE4EA1}">
+  <ds:schemaRefs>
+    <ds:schemaRef ds:uri="http://schemas.microsoft.com/office/2006/metadata/properties"/>
+    <ds:schemaRef ds:uri="http://schemas.microsoft.com/office/infopath/2007/PartnerControls"/>
+  </ds:schemaRefs>
+</ds:datastoreItem>
+</file>
+
+<file path=customXml/itemProps4.xml><?xml version="1.0" encoding="utf-8"?>
 <ds:datastoreItem xmlns:ds="http://schemas.openxmlformats.org/officeDocument/2006/customXml" ds:itemID="{D23E4978-CE35-489A-99FF-E2831607D8B0}">
   <ds:schemaRefs>
     <ds:schemaRef ds:uri="http://schemas.microsoft.com/office/2006/metadata/contentType"/>
@@ -14637,19 +14308,10 @@
 </ds:datastoreItem>
 </file>
 
-<file path=customXml/itemProps4.xml><?xml version="1.0" encoding="utf-8"?>
-<ds:datastoreItem xmlns:ds="http://schemas.openxmlformats.org/officeDocument/2006/customXml" ds:itemID="{FA61ED45-4914-4C56-B26C-745F19EE4EA1}">
+<file path=customXml/itemProps5.xml><?xml version="1.0" encoding="utf-8"?>
+<ds:datastoreItem xmlns:ds="http://schemas.openxmlformats.org/officeDocument/2006/customXml" ds:itemID="{182D1BB3-DE3F-41DB-A9B6-15872521E259}">
   <ds:schemaRefs>
-    <ds:schemaRef ds:uri="http://schemas.microsoft.com/office/2006/metadata/properties"/>
-    <ds:schemaRef ds:uri="http://schemas.microsoft.com/office/infopath/2007/PartnerControls"/>
-  </ds:schemaRefs>
-</ds:datastoreItem>
-</file>
-
-<file path=customXml/itemProps5.xml><?xml version="1.0" encoding="utf-8"?>
-<ds:datastoreItem xmlns:ds="http://schemas.openxmlformats.org/officeDocument/2006/customXml" ds:itemID="{092B482A-8E7A-4037-B9C6-41004BA15886}">
-  <ds:schemaRefs>
-    <ds:schemaRef ds:uri="http://schemas.openxmlformats.org/officeDocument/2006/bibliography"/>
+    <ds:schemaRef ds:uri="http://schemas.microsoft.com/sharepoint/v3/contenttype/forms"/>
   </ds:schemaRefs>
 </ds:datastoreItem>
 </file>
</xml_diff>

<commit_message>
various updates on GR and figures
</commit_message>
<xml_diff>
--- a/2. Documents/2. SRD-SDD/Software Requirements Document - Connect4.docx
+++ b/2. Documents/2. SRD-SDD/Software Requirements Document - Connect4.docx
@@ -2976,9 +2976,9 @@
       </w:tblPr>
       <w:tblGrid>
         <w:gridCol w:w="730"/>
-        <w:gridCol w:w="4227"/>
-        <w:gridCol w:w="3396"/>
-        <w:gridCol w:w="1281"/>
+        <w:gridCol w:w="3660"/>
+        <w:gridCol w:w="4034"/>
+        <w:gridCol w:w="1210"/>
       </w:tblGrid>
       <w:tr>
         <w:trPr>
@@ -3012,7 +3012,7 @@
         </w:tc>
         <w:tc>
           <w:tcPr>
-            <w:tcW w:w="4227" w:type="dxa"/>
+            <w:tcW w:w="3660" w:type="dxa"/>
           </w:tcPr>
           <w:p>
             <w:pPr>
@@ -3037,7 +3037,7 @@
         </w:tc>
         <w:tc>
           <w:tcPr>
-            <w:tcW w:w="3396" w:type="dxa"/>
+            <w:tcW w:w="4034" w:type="dxa"/>
           </w:tcPr>
           <w:p>
             <w:pPr>
@@ -3071,7 +3071,7 @@
         </w:tc>
         <w:tc>
           <w:tcPr>
-            <w:tcW w:w="1281" w:type="dxa"/>
+            <w:tcW w:w="1210" w:type="dxa"/>
           </w:tcPr>
           <w:p>
             <w:pPr>
@@ -3124,7 +3124,7 @@
         <w:bookmarkEnd w:id="7"/>
         <w:tc>
           <w:tcPr>
-            <w:tcW w:w="4227" w:type="dxa"/>
+            <w:tcW w:w="3660" w:type="dxa"/>
           </w:tcPr>
           <w:p>
             <w:pPr>
@@ -3159,7 +3159,7 @@
         </w:tc>
         <w:tc>
           <w:tcPr>
-            <w:tcW w:w="3396" w:type="dxa"/>
+            <w:tcW w:w="4034" w:type="dxa"/>
           </w:tcPr>
           <w:p>
             <w:pPr>
@@ -3169,11 +3169,25 @@
                 <w:lang w:val="en-GB" w:eastAsia="nl-NL"/>
               </w:rPr>
             </w:pPr>
+            <w:r>
+              <w:rPr>
+                <w:rFonts w:ascii="Georgia" w:hAnsi="Georgia"/>
+                <w:lang w:val="en-GB" w:eastAsia="nl-NL"/>
+              </w:rPr>
+              <w:t>T</w:t>
+            </w:r>
+            <w:r>
+              <w:rPr>
+                <w:rFonts w:ascii="Georgia" w:hAnsi="Georgia"/>
+                <w:lang w:val="en-GB" w:eastAsia="nl-NL"/>
+              </w:rPr>
+              <w:t>he system should be fully automated, allowing the user to start and play a game of Connect-4 against the robot without any human intervention. The robot should be able to detect the user's moves and respond accordingly with its own moves.</w:t>
+            </w:r>
           </w:p>
         </w:tc>
         <w:tc>
           <w:tcPr>
-            <w:tcW w:w="1281" w:type="dxa"/>
+            <w:tcW w:w="1210" w:type="dxa"/>
           </w:tcPr>
           <w:p>
             <w:pPr>
@@ -3217,7 +3231,7 @@
         </w:tc>
         <w:tc>
           <w:tcPr>
-            <w:tcW w:w="4227" w:type="dxa"/>
+            <w:tcW w:w="3660" w:type="dxa"/>
           </w:tcPr>
           <w:p>
             <w:pPr>
@@ -3238,7 +3252,7 @@
         </w:tc>
         <w:tc>
           <w:tcPr>
-            <w:tcW w:w="3396" w:type="dxa"/>
+            <w:tcW w:w="4034" w:type="dxa"/>
           </w:tcPr>
           <w:p>
             <w:pPr>
@@ -3253,35 +3267,20 @@
                 <w:rFonts w:ascii="Georgia" w:hAnsi="Georgia"/>
                 <w:lang w:val="en-GB" w:eastAsia="nl-NL"/>
               </w:rPr>
-              <w:t xml:space="preserve">The system </w:t>
+              <w:t>T</w:t>
             </w:r>
             <w:r>
               <w:rPr>
                 <w:rFonts w:ascii="Georgia" w:hAnsi="Georgia"/>
                 <w:lang w:val="en-GB" w:eastAsia="nl-NL"/>
               </w:rPr>
-              <w:t>could</w:t>
-            </w:r>
-            <w:r>
-              <w:rPr>
-                <w:rFonts w:ascii="Georgia" w:hAnsi="Georgia"/>
-                <w:lang w:val="en-GB" w:eastAsia="nl-NL"/>
-              </w:rPr>
-              <w:t xml:space="preserve"> communicate somehow who won (sounds, visual, giving a token).</w:t>
-            </w:r>
-            <w:r>
-              <w:rPr>
-                <w:rFonts w:ascii="Georgia" w:hAnsi="Georgia"/>
-                <w:lang w:val="en-GB" w:eastAsia="nl-NL"/>
-              </w:rPr>
-              <w:br/>
-              <w:t>A future upgrade to add a screen to show winner, top scores, etc.</w:t>
+              <w:t>he system should provide a clear indication to the user when the game has ended, either because one player has won, or because the game has ended in a draw.</w:t>
             </w:r>
           </w:p>
         </w:tc>
         <w:tc>
           <w:tcPr>
-            <w:tcW w:w="1281" w:type="dxa"/>
+            <w:tcW w:w="1210" w:type="dxa"/>
           </w:tcPr>
           <w:p>
             <w:pPr>
@@ -3339,7 +3338,7 @@
         </w:tc>
         <w:tc>
           <w:tcPr>
-            <w:tcW w:w="4227" w:type="dxa"/>
+            <w:tcW w:w="3660" w:type="dxa"/>
           </w:tcPr>
           <w:p>
             <w:pPr>
@@ -3360,7 +3359,7 @@
         </w:tc>
         <w:tc>
           <w:tcPr>
-            <w:tcW w:w="3396" w:type="dxa"/>
+            <w:tcW w:w="4034" w:type="dxa"/>
           </w:tcPr>
           <w:p>
             <w:pPr>
@@ -3395,7 +3394,7 @@
         </w:tc>
         <w:tc>
           <w:tcPr>
-            <w:tcW w:w="1281" w:type="dxa"/>
+            <w:tcW w:w="1210" w:type="dxa"/>
           </w:tcPr>
           <w:p>
             <w:pPr>
@@ -3439,7 +3438,7 @@
         </w:tc>
         <w:tc>
           <w:tcPr>
-            <w:tcW w:w="4227" w:type="dxa"/>
+            <w:tcW w:w="3660" w:type="dxa"/>
           </w:tcPr>
           <w:p>
             <w:pPr>
@@ -3463,7 +3462,7 @@
         </w:tc>
         <w:tc>
           <w:tcPr>
-            <w:tcW w:w="3396" w:type="dxa"/>
+            <w:tcW w:w="4034" w:type="dxa"/>
           </w:tcPr>
           <w:p>
             <w:pPr>
@@ -3473,11 +3472,18 @@
                 <w:lang w:val="en-GB" w:eastAsia="nl-NL"/>
               </w:rPr>
             </w:pPr>
+            <w:r>
+              <w:rPr>
+                <w:rFonts w:ascii="Georgia" w:hAnsi="Georgia"/>
+                <w:lang w:val="en-GB" w:eastAsia="nl-NL"/>
+              </w:rPr>
+              <w:t>BSP must be developed for the operating system, which will allow the necessary hardware components of the robot to be controlled. This will ensure that the system is able to operate reliably and consistently.</w:t>
+            </w:r>
           </w:p>
         </w:tc>
         <w:tc>
           <w:tcPr>
-            <w:tcW w:w="1281" w:type="dxa"/>
+            <w:tcW w:w="1210" w:type="dxa"/>
           </w:tcPr>
           <w:p>
             <w:pPr>
@@ -3524,7 +3530,7 @@
         </w:tc>
         <w:tc>
           <w:tcPr>
-            <w:tcW w:w="4227" w:type="dxa"/>
+            <w:tcW w:w="3660" w:type="dxa"/>
           </w:tcPr>
           <w:p>
             <w:pPr>
@@ -3549,7 +3555,7 @@
         </w:tc>
         <w:tc>
           <w:tcPr>
-            <w:tcW w:w="3396" w:type="dxa"/>
+            <w:tcW w:w="4034" w:type="dxa"/>
           </w:tcPr>
           <w:p>
             <w:pPr>
@@ -3559,11 +3565,25 @@
                 <w:lang w:val="en-US" w:eastAsia="nl-NL"/>
               </w:rPr>
             </w:pPr>
+            <w:r>
+              <w:rPr>
+                <w:rFonts w:ascii="Georgia" w:hAnsi="Georgia"/>
+                <w:lang w:val="en-US" w:eastAsia="nl-NL"/>
+              </w:rPr>
+              <w:t>T</w:t>
+            </w:r>
+            <w:r>
+              <w:rPr>
+                <w:rFonts w:ascii="Georgia" w:hAnsi="Georgia"/>
+                <w:lang w:val="en-US" w:eastAsia="nl-NL"/>
+              </w:rPr>
+              <w:t>he system should be able to detect the insertion of a game token in any column using photodiodes and IR sensors. This will ensure that the robot is able to accurately detect the user's moves and respond accordingly.</w:t>
+            </w:r>
           </w:p>
         </w:tc>
         <w:tc>
           <w:tcPr>
-            <w:tcW w:w="1281" w:type="dxa"/>
+            <w:tcW w:w="1210" w:type="dxa"/>
           </w:tcPr>
           <w:p>
             <w:pPr>
@@ -3607,7 +3627,7 @@
         </w:tc>
         <w:tc>
           <w:tcPr>
-            <w:tcW w:w="4227" w:type="dxa"/>
+            <w:tcW w:w="3660" w:type="dxa"/>
           </w:tcPr>
           <w:p>
             <w:pPr>
@@ -3628,7 +3648,7 @@
         </w:tc>
         <w:tc>
           <w:tcPr>
-            <w:tcW w:w="3396" w:type="dxa"/>
+            <w:tcW w:w="4034" w:type="dxa"/>
           </w:tcPr>
           <w:p>
             <w:pPr>
@@ -3643,13 +3663,13 @@
                 <w:rFonts w:ascii="Georgia" w:hAnsi="Georgia"/>
                 <w:lang w:val="en-US" w:eastAsia="nl-NL"/>
               </w:rPr>
-              <w:t>A total reset of the play environment.</w:t>
+              <w:t>the system should be able to automatically empty the playfield at the end of each game, separate the tokens by color, and prepare itself for the next game. This could involve moving the tokens to a sorting base, as specified in the following sub-requirements.</w:t>
             </w:r>
           </w:p>
         </w:tc>
         <w:tc>
           <w:tcPr>
-            <w:tcW w:w="1281" w:type="dxa"/>
+            <w:tcW w:w="1210" w:type="dxa"/>
           </w:tcPr>
           <w:p>
             <w:pPr>
@@ -3704,7 +3724,7 @@
         </w:tc>
         <w:tc>
           <w:tcPr>
-            <w:tcW w:w="4227" w:type="dxa"/>
+            <w:tcW w:w="3660" w:type="dxa"/>
           </w:tcPr>
           <w:p>
             <w:pPr>
@@ -3725,7 +3745,7 @@
         </w:tc>
         <w:tc>
           <w:tcPr>
-            <w:tcW w:w="3396" w:type="dxa"/>
+            <w:tcW w:w="4034" w:type="dxa"/>
           </w:tcPr>
           <w:p>
             <w:pPr>
@@ -3746,7 +3766,7 @@
         </w:tc>
         <w:tc>
           <w:tcPr>
-            <w:tcW w:w="1281" w:type="dxa"/>
+            <w:tcW w:w="1210" w:type="dxa"/>
           </w:tcPr>
           <w:p>
             <w:pPr>
@@ -3798,7 +3818,7 @@
         </w:tc>
         <w:tc>
           <w:tcPr>
-            <w:tcW w:w="4227" w:type="dxa"/>
+            <w:tcW w:w="3660" w:type="dxa"/>
           </w:tcPr>
           <w:p>
             <w:pPr>
@@ -3833,7 +3853,7 @@
         </w:tc>
         <w:tc>
           <w:tcPr>
-            <w:tcW w:w="3396" w:type="dxa"/>
+            <w:tcW w:w="4034" w:type="dxa"/>
           </w:tcPr>
           <w:p>
             <w:pPr>
@@ -3843,11 +3863,55 @@
                 <w:lang w:val="en-GB" w:eastAsia="nl-NL"/>
               </w:rPr>
             </w:pPr>
+            <w:r>
+              <w:rPr>
+                <w:rFonts w:ascii="Georgia" w:hAnsi="Georgia"/>
+                <w:lang w:val="en-GB" w:eastAsia="nl-NL"/>
+              </w:rPr>
+              <w:t>T</w:t>
+            </w:r>
+            <w:r>
+              <w:rPr>
+                <w:rFonts w:ascii="Georgia" w:hAnsi="Georgia"/>
+                <w:lang w:val="en-GB" w:eastAsia="nl-NL"/>
+              </w:rPr>
+              <w:t xml:space="preserve">he tokens must be sorted by </w:t>
+            </w:r>
+            <w:r>
+              <w:rPr>
+                <w:rFonts w:ascii="Georgia" w:hAnsi="Georgia"/>
+                <w:lang w:val="en-GB" w:eastAsia="nl-NL"/>
+              </w:rPr>
+              <w:t>colour</w:t>
+            </w:r>
+            <w:r>
+              <w:rPr>
+                <w:rFonts w:ascii="Georgia" w:hAnsi="Georgia"/>
+                <w:lang w:val="en-GB" w:eastAsia="nl-NL"/>
+              </w:rPr>
+              <w:t xml:space="preserve"> at the sorting </w:t>
+            </w:r>
+            <w:proofErr w:type="gramStart"/>
+            <w:r>
+              <w:rPr>
+                <w:rFonts w:ascii="Georgia" w:hAnsi="Georgia"/>
+                <w:lang w:val="en-GB" w:eastAsia="nl-NL"/>
+              </w:rPr>
+              <w:t>base, and</w:t>
+            </w:r>
+            <w:proofErr w:type="gramEnd"/>
+            <w:r>
+              <w:rPr>
+                <w:rFonts w:ascii="Georgia" w:hAnsi="Georgia"/>
+                <w:lang w:val="en-GB" w:eastAsia="nl-NL"/>
+              </w:rPr>
+              <w:t xml:space="preserve"> returned to their belonging base on the user side. This will ensure that the system is ready for the next game.</w:t>
+            </w:r>
           </w:p>
         </w:tc>
         <w:tc>
           <w:tcPr>
-            <w:tcW w:w="1281" w:type="dxa"/>
+            <w:tcW w:w="1210" w:type="dxa"/>
           </w:tcPr>
           <w:p>
             <w:pPr>
@@ -3902,7 +3966,7 @@
         </w:tc>
         <w:tc>
           <w:tcPr>
-            <w:tcW w:w="4227" w:type="dxa"/>
+            <w:tcW w:w="3660" w:type="dxa"/>
           </w:tcPr>
           <w:p>
             <w:pPr>
@@ -3923,7 +3987,7 @@
         </w:tc>
         <w:tc>
           <w:tcPr>
-            <w:tcW w:w="3396" w:type="dxa"/>
+            <w:tcW w:w="4034" w:type="dxa"/>
           </w:tcPr>
           <w:p>
             <w:pPr>
@@ -3933,11 +3997,25 @@
                 <w:lang w:val="en-GB" w:eastAsia="nl-NL"/>
               </w:rPr>
             </w:pPr>
+            <w:r>
+              <w:rPr>
+                <w:rFonts w:ascii="Georgia" w:hAnsi="Georgia"/>
+                <w:lang w:val="en-GB" w:eastAsia="nl-NL"/>
+              </w:rPr>
+              <w:t>T</w:t>
+            </w:r>
+            <w:r>
+              <w:rPr>
+                <w:rFonts w:ascii="Georgia" w:hAnsi="Georgia"/>
+                <w:lang w:val="en-GB" w:eastAsia="nl-NL"/>
+              </w:rPr>
+              <w:t>his sub-requirement specifies that a flipper must be used to shoot the yellow tokens back to their base. This will ensure that the system is fully automated, and the user does not need to manually retrieve the tokens.</w:t>
+            </w:r>
           </w:p>
         </w:tc>
         <w:tc>
           <w:tcPr>
-            <w:tcW w:w="1281" w:type="dxa"/>
+            <w:tcW w:w="1210" w:type="dxa"/>
           </w:tcPr>
           <w:p>
             <w:pPr>
@@ -3981,7 +4059,7 @@
         </w:tc>
         <w:tc>
           <w:tcPr>
-            <w:tcW w:w="4227" w:type="dxa"/>
+            <w:tcW w:w="3660" w:type="dxa"/>
           </w:tcPr>
           <w:p>
             <w:pPr>
@@ -3996,7 +4074,15 @@
                 <w:rFonts w:ascii="Georgia" w:hAnsi="Georgia"/>
                 <w:lang w:val="en-GB" w:eastAsia="nl-NL"/>
               </w:rPr>
-              <w:t xml:space="preserve">The robot head should be controlled to the desired X </w:t>
+              <w:t xml:space="preserve">The robot head should be controlled to </w:t>
+            </w:r>
+            <w:r>
+              <w:rPr>
+                <w:rFonts w:ascii="Georgia" w:hAnsi="Georgia"/>
+                <w:lang w:val="en-GB" w:eastAsia="nl-NL"/>
+              </w:rPr>
+              <w:lastRenderedPageBreak/>
+              <w:t xml:space="preserve">the desired X </w:t>
             </w:r>
             <w:r>
               <w:rPr>
@@ -4016,7 +4102,7 @@
         </w:tc>
         <w:tc>
           <w:tcPr>
-            <w:tcW w:w="3396" w:type="dxa"/>
+            <w:tcW w:w="4034" w:type="dxa"/>
           </w:tcPr>
           <w:p>
             <w:pPr>
@@ -4026,11 +4112,27 @@
                 <w:lang w:val="en-GB" w:eastAsia="nl-NL"/>
               </w:rPr>
             </w:pPr>
+            <w:r>
+              <w:rPr>
+                <w:rFonts w:ascii="Georgia" w:hAnsi="Georgia"/>
+                <w:lang w:val="en-GB" w:eastAsia="nl-NL"/>
+              </w:rPr>
+              <w:lastRenderedPageBreak/>
+              <w:t xml:space="preserve">This requirement specifies that the robot </w:t>
+            </w:r>
+            <w:r>
+              <w:rPr>
+                <w:rFonts w:ascii="Georgia" w:hAnsi="Georgia"/>
+                <w:lang w:val="en-GB" w:eastAsia="nl-NL"/>
+              </w:rPr>
+              <w:lastRenderedPageBreak/>
+              <w:t>head must be able to move to the desired X and Z position with a high degree of accuracy.</w:t>
+            </w:r>
           </w:p>
         </w:tc>
         <w:tc>
           <w:tcPr>
-            <w:tcW w:w="1281" w:type="dxa"/>
+            <w:tcW w:w="1210" w:type="dxa"/>
           </w:tcPr>
           <w:p>
             <w:pPr>
@@ -4045,6 +4147,7 @@
                 <w:rFonts w:ascii="Georgia" w:hAnsi="Georgia"/>
                 <w:lang w:val="en-US" w:eastAsia="nl-NL"/>
               </w:rPr>
+              <w:lastRenderedPageBreak/>
               <w:t>Should</w:t>
             </w:r>
           </w:p>
@@ -4087,7 +4190,7 @@
         </w:tc>
         <w:tc>
           <w:tcPr>
-            <w:tcW w:w="4227" w:type="dxa"/>
+            <w:tcW w:w="3660" w:type="dxa"/>
           </w:tcPr>
           <w:p>
             <w:pPr>
@@ -4108,7 +4211,7 @@
         </w:tc>
         <w:tc>
           <w:tcPr>
-            <w:tcW w:w="3396" w:type="dxa"/>
+            <w:tcW w:w="4034" w:type="dxa"/>
           </w:tcPr>
           <w:p>
             <w:pPr>
@@ -4145,7 +4248,7 @@
         </w:tc>
         <w:tc>
           <w:tcPr>
-            <w:tcW w:w="1281" w:type="dxa"/>
+            <w:tcW w:w="1210" w:type="dxa"/>
           </w:tcPr>
           <w:p>
             <w:pPr>
@@ -4189,7 +4292,7 @@
         </w:tc>
         <w:tc>
           <w:tcPr>
-            <w:tcW w:w="4227" w:type="dxa"/>
+            <w:tcW w:w="3660" w:type="dxa"/>
           </w:tcPr>
           <w:p>
             <w:pPr>
@@ -4210,21 +4313,70 @@
         </w:tc>
         <w:tc>
           <w:tcPr>
-            <w:tcW w:w="3396" w:type="dxa"/>
+            <w:tcW w:w="4034" w:type="dxa"/>
           </w:tcPr>
           <w:p>
             <w:pPr>
+              <w:ind w:left="720" w:hanging="720"/>
               <w:cnfStyle w:val="000000000000" w:firstRow="0" w:lastRow="0" w:firstColumn="0" w:lastColumn="0" w:oddVBand="0" w:evenVBand="0" w:oddHBand="0" w:evenHBand="0" w:firstRowFirstColumn="0" w:firstRowLastColumn="0" w:lastRowFirstColumn="0" w:lastRowLastColumn="0"/>
               <w:rPr>
                 <w:rFonts w:ascii="Georgia" w:hAnsi="Georgia"/>
                 <w:lang w:val="en-GB" w:eastAsia="nl-NL"/>
               </w:rPr>
             </w:pPr>
+            <w:r>
+              <w:rPr>
+                <w:rFonts w:ascii="Georgia" w:hAnsi="Georgia"/>
+                <w:lang w:val="en-GB" w:eastAsia="nl-NL"/>
+              </w:rPr>
+              <w:t>T</w:t>
+            </w:r>
+            <w:r>
+              <w:rPr>
+                <w:rFonts w:ascii="Georgia" w:hAnsi="Georgia"/>
+                <w:lang w:val="en-GB" w:eastAsia="nl-NL"/>
+              </w:rPr>
+              <w:t>he robot must be capable of precise</w:t>
+            </w:r>
+          </w:p>
+          <w:p>
+            <w:pPr>
+              <w:ind w:left="720" w:hanging="720"/>
+              <w:cnfStyle w:val="000000000000" w:firstRow="0" w:lastRow="0" w:firstColumn="0" w:lastColumn="0" w:oddVBand="0" w:evenVBand="0" w:oddHBand="0" w:evenHBand="0" w:firstRowFirstColumn="0" w:firstRowLastColumn="0" w:lastRowFirstColumn="0" w:lastRowLastColumn="0"/>
+              <w:rPr>
+                <w:rFonts w:ascii="Georgia" w:hAnsi="Georgia"/>
+                <w:lang w:val="en-GB" w:eastAsia="nl-NL"/>
+              </w:rPr>
+            </w:pPr>
+            <w:r>
+              <w:rPr>
+                <w:rFonts w:ascii="Georgia" w:hAnsi="Georgia"/>
+                <w:lang w:val="en-GB" w:eastAsia="nl-NL"/>
+              </w:rPr>
+              <w:t>positioning and releasing of the token to</w:t>
+            </w:r>
+          </w:p>
+          <w:p>
+            <w:pPr>
+              <w:ind w:left="720" w:hanging="720"/>
+              <w:cnfStyle w:val="000000000000" w:firstRow="0" w:lastRow="0" w:firstColumn="0" w:lastColumn="0" w:oddVBand="0" w:evenVBand="0" w:oddHBand="0" w:evenHBand="0" w:firstRowFirstColumn="0" w:firstRowLastColumn="0" w:lastRowFirstColumn="0" w:lastRowLastColumn="0"/>
+              <w:rPr>
+                <w:rFonts w:ascii="Georgia" w:hAnsi="Georgia"/>
+                <w:lang w:val="en-GB" w:eastAsia="nl-NL"/>
+              </w:rPr>
+            </w:pPr>
+            <w:r>
+              <w:rPr>
+                <w:rFonts w:ascii="Georgia" w:hAnsi="Georgia"/>
+                <w:lang w:val="en-GB" w:eastAsia="nl-NL"/>
+              </w:rPr>
+              <w:t>ensure it goes into the correct slot.</w:t>
+            </w:r>
           </w:p>
         </w:tc>
         <w:tc>
           <w:tcPr>
-            <w:tcW w:w="1281" w:type="dxa"/>
+            <w:tcW w:w="1210" w:type="dxa"/>
           </w:tcPr>
           <w:p>
             <w:pPr>
@@ -4271,7 +4423,7 @@
         </w:tc>
         <w:tc>
           <w:tcPr>
-            <w:tcW w:w="4227" w:type="dxa"/>
+            <w:tcW w:w="3660" w:type="dxa"/>
           </w:tcPr>
           <w:p>
             <w:pPr>
@@ -4321,23 +4473,28 @@
         </w:tc>
         <w:tc>
           <w:tcPr>
-            <w:tcW w:w="3396" w:type="dxa"/>
+            <w:tcW w:w="4034" w:type="dxa"/>
           </w:tcPr>
           <w:p>
             <w:pPr>
               <w:cnfStyle w:val="000000100000" w:firstRow="0" w:lastRow="0" w:firstColumn="0" w:lastColumn="0" w:oddVBand="0" w:evenVBand="0" w:oddHBand="1" w:evenHBand="0" w:firstRowFirstColumn="0" w:firstRowLastColumn="0" w:lastRowFirstColumn="0" w:lastRowLastColumn="0"/>
               <w:rPr>
                 <w:rFonts w:ascii="Georgia" w:hAnsi="Georgia"/>
-                <w:sz w:val="22"/>
-                <w:szCs w:val="22"/>
                 <w:lang w:val="en-GB" w:eastAsia="nl-NL"/>
               </w:rPr>
             </w:pPr>
+            <w:r>
+              <w:rPr>
+                <w:rFonts w:ascii="Georgia" w:hAnsi="Georgia"/>
+                <w:lang w:val="en-GB" w:eastAsia="nl-NL"/>
+              </w:rPr>
+              <w:t>This means that the software running on the robot could be optimized for performance and power efficiency using the new hardware. The integration of the algorithm on a new platform may require modifications to the code and additional testing to ensure proper functioning.</w:t>
+            </w:r>
           </w:p>
         </w:tc>
         <w:tc>
           <w:tcPr>
-            <w:tcW w:w="1281" w:type="dxa"/>
+            <w:tcW w:w="1210" w:type="dxa"/>
           </w:tcPr>
           <w:p>
             <w:pPr>
@@ -4686,6 +4843,20 @@
         </w:rPr>
         <w:t>Motor control</w:t>
       </w:r>
+      <w:r>
+        <w:rPr>
+          <w:lang w:val="en-US"/>
+        </w:rPr>
+        <w:t xml:space="preserve"> and </w:t>
+      </w:r>
+      <w:r>
+        <w:rPr>
+          <w:b/>
+          <w:bCs/>
+          <w:lang w:val="en-US"/>
+        </w:rPr>
+        <w:t>accuracy</w:t>
+      </w:r>
     </w:p>
     <w:p>
       <w:pPr>
@@ -5007,6 +5178,7 @@
         <w:rPr>
           <w:lang w:val="en-US"/>
         </w:rPr>
+        <w:lastRenderedPageBreak/>
         <w:t>Integration Test Plan</w:t>
       </w:r>
       <w:bookmarkEnd w:id="12"/>
@@ -5164,13 +5336,7 @@
         <w:rPr>
           <w:lang w:val="en-US"/>
         </w:rPr>
-        <w:t>Cheating Procedure (worst case scenarios)</w:t>
-      </w:r>
-      <w:r>
-        <w:rPr>
-          <w:lang w:val="en-US"/>
-        </w:rPr>
-        <w:t>(new)</w:t>
+        <w:t>Cheating procedure with detection and response by robot</w:t>
       </w:r>
     </w:p>
     <w:p>
@@ -5189,6 +5355,24 @@
           <w:lang w:val="en-US"/>
         </w:rPr>
         <w:t>Emergency stop and recovery procedure</w:t>
+      </w:r>
+    </w:p>
+    <w:p>
+      <w:pPr>
+        <w:pStyle w:val="ListParagraph"/>
+        <w:numPr>
+          <w:ilvl w:val="0"/>
+          <w:numId w:val="41"/>
+        </w:numPr>
+        <w:rPr>
+          <w:lang w:val="en-US"/>
+        </w:rPr>
+      </w:pPr>
+      <w:r>
+        <w:rPr>
+          <w:lang w:val="en-US"/>
+        </w:rPr>
+        <w:t>Integration of the new dual-core architecture with the existing system</w:t>
       </w:r>
     </w:p>
     <w:p>
@@ -5402,6 +5586,122 @@
         </w:rPr>
         <w:commentReference w:id="14"/>
       </w:r>
+      <w:r>
+        <w:rPr>
+          <w:lang w:val="en-US"/>
+        </w:rPr>
+        <w:t>.</w:t>
+      </w:r>
+      <w:r>
+        <w:rPr>
+          <w:lang w:val="en-US"/>
+        </w:rPr>
+        <w:br/>
+      </w:r>
+    </w:p>
+    <w:p>
+      <w:pPr>
+        <w:pStyle w:val="ListParagraph"/>
+        <w:numPr>
+          <w:ilvl w:val="0"/>
+          <w:numId w:val="41"/>
+        </w:numPr>
+        <w:rPr>
+          <w:lang w:val="en-US"/>
+        </w:rPr>
+      </w:pPr>
+      <w:r>
+        <w:rPr>
+          <w:lang w:val="en-US"/>
+        </w:rPr>
+        <w:t>• Ability to switch between different difficulty levels</w:t>
+      </w:r>
+    </w:p>
+    <w:p>
+      <w:pPr>
+        <w:pStyle w:val="ListParagraph"/>
+        <w:numPr>
+          <w:ilvl w:val="0"/>
+          <w:numId w:val="41"/>
+        </w:numPr>
+        <w:rPr>
+          <w:lang w:val="en-US"/>
+        </w:rPr>
+      </w:pPr>
+      <w:r>
+        <w:rPr>
+          <w:lang w:val="en-US"/>
+        </w:rPr>
+        <w:t>• Ability to play against a human opponent</w:t>
+      </w:r>
+    </w:p>
+    <w:p>
+      <w:pPr>
+        <w:pStyle w:val="ListParagraph"/>
+        <w:numPr>
+          <w:ilvl w:val="0"/>
+          <w:numId w:val="41"/>
+        </w:numPr>
+        <w:rPr>
+          <w:lang w:val="en-US"/>
+        </w:rPr>
+      </w:pPr>
+      <w:r>
+        <w:rPr>
+          <w:lang w:val="en-US"/>
+        </w:rPr>
+        <w:t>• Testing of different play scenarios with multiple games</w:t>
+      </w:r>
+    </w:p>
+    <w:p>
+      <w:pPr>
+        <w:pStyle w:val="ListParagraph"/>
+        <w:numPr>
+          <w:ilvl w:val="0"/>
+          <w:numId w:val="41"/>
+        </w:numPr>
+        <w:rPr>
+          <w:lang w:val="en-US"/>
+        </w:rPr>
+      </w:pPr>
+      <w:r>
+        <w:rPr>
+          <w:lang w:val="en-US"/>
+        </w:rPr>
+        <w:t>• Testing of overall system reliability over extended period of time</w:t>
+      </w:r>
+    </w:p>
+    <w:p>
+      <w:pPr>
+        <w:pStyle w:val="ListParagraph"/>
+        <w:numPr>
+          <w:ilvl w:val="0"/>
+          <w:numId w:val="41"/>
+        </w:numPr>
+        <w:rPr>
+          <w:lang w:val="en-US"/>
+        </w:rPr>
+      </w:pPr>
+      <w:r>
+        <w:rPr>
+          <w:lang w:val="en-US"/>
+        </w:rPr>
+        <w:t>• System response to unexpected events such as power loss or component failure.</w:t>
+      </w:r>
+    </w:p>
+    <w:p>
+      <w:pPr>
+        <w:rPr>
+          <w:lang w:val="en-US"/>
+        </w:rPr>
+      </w:pPr>
+    </w:p>
+    <w:p>
+      <w:pPr>
+        <w:rPr>
+          <w:lang w:val="en-US"/>
+        </w:rPr>
+      </w:pPr>
     </w:p>
     <w:sectPr>
       <w:headerReference w:type="default" r:id="rId18"/>
@@ -13167,7 +13467,7 @@
     <w:charset w:val="00"/>
     <w:family w:val="swiss"/>
     <w:pitch w:val="variable"/>
-    <w:sig w:usb0="E0002EFF" w:usb1="C0007843" w:usb2="00000009" w:usb3="00000000" w:csb0="000001FF" w:csb1="00000000"/>
+    <w:sig w:usb0="E0002EFF" w:usb1="C000785B" w:usb2="00000009" w:usb3="00000000" w:csb0="000001FF" w:csb1="00000000"/>
   </w:font>
   <w:font w:name="Book Antiqua">
     <w:panose1 w:val="02040602050305030304"/>
@@ -13211,9 +13511,9 @@
   <w:rsids>
     <w:rsidRoot w:val="00B54CA0"/>
     <w:rsid w:val="00483F22"/>
+    <w:rsid w:val="00543F81"/>
     <w:rsid w:val="006276B5"/>
     <w:rsid w:val="00803B87"/>
-    <w:rsid w:val="008A657C"/>
     <w:rsid w:val="009268E7"/>
     <w:rsid w:val="009A5B9E"/>
     <w:rsid w:val="00B54CA0"/>

</xml_diff>